<commit_message>
add some test cases to project overview doc
</commit_message>
<xml_diff>
--- a/Project_Overview_Document.docx
+++ b/Project_Overview_Document.docx
@@ -1,6 +1,6 @@
 
 <file path=word/document.xml><?xml version="1.0" encoding="utf-8"?>
-<w:document xmlns:wpc="http://schemas.microsoft.com/office/word/2010/wordprocessingCanvas" xmlns:cx="http://schemas.microsoft.com/office/drawing/2014/chartex" xmlns:cx1="http://schemas.microsoft.com/office/drawing/2015/9/8/chartex" xmlns:mc="http://schemas.openxmlformats.org/markup-compatibility/2006" xmlns:o="urn:schemas-microsoft-com:office:office" xmlns:r="http://schemas.openxmlformats.org/officeDocument/2006/relationships" xmlns:m="http://schemas.openxmlformats.org/officeDocument/2006/math" xmlns:v="urn:schemas-microsoft-com:vml" xmlns:wp14="http://schemas.microsoft.com/office/word/2010/wordprocessingDrawing" xmlns:wp="http://schemas.openxmlformats.org/drawingml/2006/wordprocessingDrawing" xmlns:w10="urn:schemas-microsoft-com:office:word" xmlns:w="http://schemas.openxmlformats.org/wordprocessingml/2006/main" xmlns:w14="http://schemas.microsoft.com/office/word/2010/wordml" xmlns:w15="http://schemas.microsoft.com/office/word/2012/wordml" xmlns:w16se="http://schemas.microsoft.com/office/word/2015/wordml/symex" xmlns:wpg="http://schemas.microsoft.com/office/word/2010/wordprocessingGroup" xmlns:wpi="http://schemas.microsoft.com/office/word/2010/wordprocessingInk" xmlns:wne="http://schemas.microsoft.com/office/word/2006/wordml" xmlns:wps="http://schemas.microsoft.com/office/word/2010/wordprocessingShape" mc:Ignorable="w14 w15 w16se wp14">
+<w:document xmlns:wpc="http://schemas.microsoft.com/office/word/2010/wordprocessingCanvas" xmlns:mo="http://schemas.microsoft.com/office/mac/office/2008/main" xmlns:mc="http://schemas.openxmlformats.org/markup-compatibility/2006" xmlns:mv="urn:schemas-microsoft-com:mac:vml" xmlns:o="urn:schemas-microsoft-com:office:office" xmlns:r="http://schemas.openxmlformats.org/officeDocument/2006/relationships" xmlns:m="http://schemas.openxmlformats.org/officeDocument/2006/math" xmlns:v="urn:schemas-microsoft-com:vml" xmlns:wp14="http://schemas.microsoft.com/office/word/2010/wordprocessingDrawing" xmlns:wp="http://schemas.openxmlformats.org/drawingml/2006/wordprocessingDrawing" xmlns:w10="urn:schemas-microsoft-com:office:word" xmlns:w="http://schemas.openxmlformats.org/wordprocessingml/2006/main" xmlns:w14="http://schemas.microsoft.com/office/word/2010/wordml" xmlns:w15="http://schemas.microsoft.com/office/word/2012/wordml" xmlns:wpg="http://schemas.microsoft.com/office/word/2010/wordprocessingGroup" xmlns:wpi="http://schemas.microsoft.com/office/word/2010/wordprocessingInk" xmlns:wne="http://schemas.microsoft.com/office/word/2006/wordml" xmlns:wps="http://schemas.microsoft.com/office/word/2010/wordprocessingShape" mc:Ignorable="w14 w15 wp14">
   <w:body>
     <w:p>
       <w:pPr>
@@ -242,16 +242,11 @@
       <w:r>
         <w:t xml:space="preserve">unsigned char </w:t>
       </w:r>
-      <w:proofErr w:type="spellStart"/>
       <w:r>
         <w:t>g_</w:t>
       </w:r>
       <w:r>
-        <w:t>system_state</w:t>
-      </w:r>
-      <w:proofErr w:type="spellEnd"/>
-      <w:r>
-        <w:t xml:space="preserve"> = M_SYSTEM_STATE_DISABLED</w:t>
+        <w:t>system_state = M_SYSTEM_STATE_DISABLED</w:t>
       </w:r>
     </w:p>
     <w:p>
@@ -360,13 +355,8 @@
         </w:rPr>
       </w:pPr>
       <w:r>
-        <w:t xml:space="preserve">unsigned char </w:t>
-      </w:r>
-      <w:proofErr w:type="spellStart"/>
-      <w:r>
-        <w:t>o_running_state_LED</w:t>
-      </w:r>
-      <w:proofErr w:type="spellEnd"/>
+        <w:t>unsigned char o_running_state_LED</w:t>
+      </w:r>
     </w:p>
     <w:p>
       <w:pPr>
@@ -380,13 +370,8 @@
         </w:rPr>
       </w:pPr>
       <w:r>
-        <w:t xml:space="preserve">unsigned char </w:t>
-      </w:r>
-      <w:proofErr w:type="spellStart"/>
-      <w:r>
-        <w:t>o_error_state_LED</w:t>
-      </w:r>
-      <w:proofErr w:type="spellEnd"/>
+        <w:t>unsigned char o_error_state_LED</w:t>
+      </w:r>
     </w:p>
     <w:p>
       <w:pPr>
@@ -400,13 +385,8 @@
         </w:rPr>
       </w:pPr>
       <w:r>
-        <w:t xml:space="preserve">unsigned char </w:t>
-      </w:r>
-      <w:proofErr w:type="spellStart"/>
-      <w:r>
-        <w:t>o_idle_state_LED</w:t>
-      </w:r>
-      <w:proofErr w:type="spellEnd"/>
+        <w:t>unsigned char o_idle_state_LED</w:t>
+      </w:r>
     </w:p>
     <w:p>
       <w:pPr>
@@ -420,13 +400,8 @@
         </w:rPr>
       </w:pPr>
       <w:r>
-        <w:t xml:space="preserve">unsigned char </w:t>
-      </w:r>
-      <w:proofErr w:type="spellStart"/>
-      <w:r>
-        <w:t>o_disabled_state_LED</w:t>
-      </w:r>
-      <w:proofErr w:type="spellEnd"/>
+        <w:t>unsigned char o_disabled_state_LED</w:t>
+      </w:r>
     </w:p>
     <w:p>
       <w:pPr>
@@ -483,13 +458,7 @@
         <w:t xml:space="preserve">GUIDE: </w:t>
       </w:r>
       <w:r>
-        <w:t xml:space="preserve">Any </w:t>
-      </w:r>
-      <w:r>
-        <w:t>input</w:t>
-      </w:r>
-      <w:r>
-        <w:t xml:space="preserve"> devices are to be used within the appropriate scopes within the main loop of the program.</w:t>
+        <w:t>Any input devices are to be used within the appropriate scopes within the main loop of the program.</w:t>
       </w:r>
     </w:p>
     <w:p>
@@ -510,27 +479,7 @@
         <w:t>DEFINITONS:</w:t>
       </w:r>
       <w:r>
-        <w:t xml:space="preserve"> Definitions of </w:t>
-      </w:r>
-      <w:r>
-        <w:t>input</w:t>
-      </w:r>
-      <w:r>
-        <w:t xml:space="preserve"> variables are always to be semantically understandable. It is recommended to follow the format of “</w:t>
-      </w:r>
-      <w:proofErr w:type="spellStart"/>
-      <w:r>
-        <w:t>i</w:t>
-      </w:r>
-      <w:proofErr w:type="spellEnd"/>
-      <w:r>
-        <w:t xml:space="preserve">_” as a prefix following a specific use of the </w:t>
-      </w:r>
-      <w:r>
-        <w:t>input</w:t>
-      </w:r>
-      <w:r>
-        <w:t xml:space="preserve"> for the device and then a general device name.</w:t>
+        <w:t xml:space="preserve"> Definitions of input variables are always to be semantically understandable. It is recommended to follow the format of “i_” as a prefix following a specific use of the input for the device and then a general device name.</w:t>
       </w:r>
     </w:p>
     <w:p>
@@ -545,13 +494,8 @@
         </w:rPr>
       </w:pPr>
       <w:r>
-        <w:t xml:space="preserve">unsigned char </w:t>
-      </w:r>
-      <w:proofErr w:type="spellStart"/>
-      <w:r>
-        <w:t>i_status_water_sensor</w:t>
-      </w:r>
-      <w:proofErr w:type="spellEnd"/>
+        <w:t>unsigned char i_status_water_sensor</w:t>
+      </w:r>
     </w:p>
     <w:p>
       <w:pPr>
@@ -565,11 +509,7 @@
         </w:rPr>
       </w:pPr>
       <w:r>
-        <w:t xml:space="preserve">unsigned char </w:t>
-      </w:r>
-      <w:proofErr w:type="spellStart"/>
-      <w:r>
-        <w:t>i_status_</w:t>
+        <w:t>unsigned char i_status_</w:t>
       </w:r>
       <w:r>
         <w:t>humidity</w:t>
@@ -577,7 +517,6 @@
       <w:r>
         <w:t>_sensor</w:t>
       </w:r>
-      <w:proofErr w:type="spellEnd"/>
     </w:p>
     <w:p>
       <w:pPr>
@@ -612,10 +551,7 @@
         <w:t xml:space="preserve">GOAL: </w:t>
       </w:r>
       <w:r>
-        <w:t xml:space="preserve">This section is responsible for stating </w:t>
-      </w:r>
-      <w:r>
-        <w:t>devices that are not to be used for neither input nor output but general upkeep or functioning of the device. Throughout the program lifetime, these devices behavior changes as the program responds either to user input from either the sensor or user action.</w:t>
+        <w:t>This section is responsible for stating devices that are not to be used for neither input nor output but general upkeep or functioning of the device. Throughout the program lifetime, these devices behavior changes as the program responds either to user input from either the sensor or user action.</w:t>
       </w:r>
     </w:p>
     <w:p>
@@ -657,28 +593,7 @@
         <w:t xml:space="preserve">DEFINTIONS: </w:t>
       </w:r>
       <w:r>
-        <w:t xml:space="preserve">Definitions of </w:t>
-      </w:r>
-      <w:r>
-        <w:t>system operation devices</w:t>
-      </w:r>
-      <w:r>
-        <w:t xml:space="preserve"> </w:t>
-      </w:r>
-      <w:r>
-        <w:t>variables</w:t>
-      </w:r>
-      <w:r>
-        <w:t xml:space="preserve"> are always to be semantically understandable. It is recommended to follow the format of “</w:t>
-      </w:r>
-      <w:r>
-        <w:t>sod</w:t>
-      </w:r>
-      <w:r>
-        <w:t xml:space="preserve">_” as a prefix following a specific use </w:t>
-      </w:r>
-      <w:r>
-        <w:t>of the device and then general device name.</w:t>
+        <w:t>Definitions of system operation devices variables are always to be semantically understandable. It is recommended to follow the format of “sod_” as a prefix following a specific use of the device and then general device name.</w:t>
       </w:r>
     </w:p>
     <w:p>
@@ -693,45 +608,528 @@
         </w:rPr>
       </w:pPr>
       <w:r>
-        <w:t xml:space="preserve">unsigned char </w:t>
-      </w:r>
-      <w:proofErr w:type="spellStart"/>
-      <w:r>
-        <w:t>sod_vent_motor</w:t>
-      </w:r>
-      <w:proofErr w:type="spellEnd"/>
-      <w:r>
-        <w:t xml:space="preserve"> </w:t>
+        <w:t xml:space="preserve">unsigned char sod_vent_motor </w:t>
+      </w:r>
+    </w:p>
+    <w:p>
+      <w:pPr>
+        <w:pStyle w:val="ListParagraph"/>
+        <w:numPr>
+          <w:ilvl w:val="0"/>
+          <w:numId w:val="1"/>
+        </w:numPr>
+        <w:rPr>
+          <w:b/>
+        </w:rPr>
+      </w:pPr>
+      <w:r>
+        <w:t xml:space="preserve">Wiring Diagram </w:t>
+      </w:r>
+    </w:p>
+    <w:p>
+      <w:pPr>
+        <w:pStyle w:val="ListParagraph"/>
+        <w:numPr>
+          <w:ilvl w:val="1"/>
+          <w:numId w:val="1"/>
+        </w:numPr>
+        <w:rPr>
+          <w:b/>
+        </w:rPr>
+      </w:pPr>
+    </w:p>
+    <w:p>
+      <w:pPr>
+        <w:rPr>
+          <w:b/>
+        </w:rPr>
+      </w:pPr>
+      <w:r>
+        <w:rPr>
+          <w:b/>
+        </w:rPr>
+        <w:br w:type="page"/>
+      </w:r>
+    </w:p>
+    <w:p>
+      <w:pPr>
+        <w:jc w:val="center"/>
+        <w:rPr>
+          <w:sz w:val="36"/>
+        </w:rPr>
+      </w:pPr>
+      <w:r>
+        <w:rPr>
+          <w:sz w:val="36"/>
+        </w:rPr>
+        <w:lastRenderedPageBreak/>
+        <w:t>Testing Outline</w:t>
+      </w:r>
+    </w:p>
+    <w:p>
+      <w:pPr>
+        <w:rPr>
+          <w:sz w:val="24"/>
+          <w:szCs w:val="24"/>
+        </w:rPr>
+      </w:pPr>
+      <w:r>
+        <w:rPr>
+          <w:sz w:val="24"/>
+          <w:szCs w:val="24"/>
+        </w:rPr>
+        <w:t>Acceptance Criteria:</w:t>
+      </w:r>
+    </w:p>
+    <w:p>
+      <w:pPr>
+        <w:pStyle w:val="ListParagraph"/>
+        <w:numPr>
+          <w:ilvl w:val="0"/>
+          <w:numId w:val="2"/>
+        </w:numPr>
+        <w:rPr>
+          <w:sz w:val="24"/>
+          <w:szCs w:val="24"/>
+        </w:rPr>
+      </w:pPr>
+      <w:r>
+        <w:rPr>
+          <w:sz w:val="24"/>
+          <w:szCs w:val="24"/>
+        </w:rPr>
+        <w:t>The system produces an alert when the water level is below a certain threshold.</w:t>
+      </w:r>
+    </w:p>
+    <w:p>
+      <w:pPr>
+        <w:pStyle w:val="ListParagraph"/>
+        <w:numPr>
+          <w:ilvl w:val="1"/>
+          <w:numId w:val="2"/>
+        </w:numPr>
+        <w:rPr>
+          <w:sz w:val="24"/>
+          <w:szCs w:val="24"/>
+        </w:rPr>
+      </w:pPr>
+      <w:r>
+        <w:rPr>
+          <w:sz w:val="24"/>
+          <w:szCs w:val="24"/>
+        </w:rPr>
+        <w:t>The system does not produce an alert when the water is above that threshold.</w:t>
+      </w:r>
+    </w:p>
+    <w:p>
+      <w:pPr>
+        <w:pStyle w:val="ListParagraph"/>
+        <w:numPr>
+          <w:ilvl w:val="0"/>
+          <w:numId w:val="2"/>
+        </w:numPr>
+        <w:rPr>
+          <w:sz w:val="24"/>
+          <w:szCs w:val="24"/>
+        </w:rPr>
+      </w:pPr>
+      <w:r>
+        <w:rPr>
+          <w:sz w:val="24"/>
+          <w:szCs w:val="24"/>
+        </w:rPr>
+        <w:t>The system monitors the current air temperature.</w:t>
+      </w:r>
+    </w:p>
+    <w:p>
+      <w:pPr>
+        <w:pStyle w:val="ListParagraph"/>
+        <w:numPr>
+          <w:ilvl w:val="1"/>
+          <w:numId w:val="2"/>
+        </w:numPr>
+        <w:rPr>
+          <w:sz w:val="24"/>
+          <w:szCs w:val="24"/>
+        </w:rPr>
+      </w:pPr>
+      <w:r>
+        <w:rPr>
+          <w:sz w:val="24"/>
+          <w:szCs w:val="24"/>
+        </w:rPr>
+        <w:t>The system enables or disables a fan when the temperature goes out of bounds of a given range.</w:t>
+      </w:r>
+    </w:p>
+    <w:p>
+      <w:pPr>
+        <w:pStyle w:val="ListParagraph"/>
+        <w:numPr>
+          <w:ilvl w:val="0"/>
+          <w:numId w:val="2"/>
+        </w:numPr>
+        <w:rPr>
+          <w:sz w:val="24"/>
+          <w:szCs w:val="24"/>
+        </w:rPr>
+      </w:pPr>
+      <w:r>
+        <w:rPr>
+          <w:sz w:val="24"/>
+          <w:szCs w:val="24"/>
+        </w:rPr>
+        <w:t>The system displays the current air temperature on the LCD screen.</w:t>
+      </w:r>
+    </w:p>
+    <w:p>
+      <w:pPr>
+        <w:pStyle w:val="ListParagraph"/>
+        <w:numPr>
+          <w:ilvl w:val="0"/>
+          <w:numId w:val="2"/>
+        </w:numPr>
+        <w:rPr>
+          <w:sz w:val="24"/>
+          <w:szCs w:val="24"/>
+        </w:rPr>
+      </w:pPr>
+      <w:r>
+        <w:rPr>
+          <w:sz w:val="24"/>
+          <w:szCs w:val="24"/>
+        </w:rPr>
+        <w:t>The system monitors the current humidity.</w:t>
+      </w:r>
+    </w:p>
+    <w:p>
+      <w:pPr>
+        <w:pStyle w:val="ListParagraph"/>
+        <w:numPr>
+          <w:ilvl w:val="0"/>
+          <w:numId w:val="2"/>
+        </w:numPr>
+        <w:rPr>
+          <w:sz w:val="24"/>
+          <w:szCs w:val="24"/>
+        </w:rPr>
+      </w:pPr>
+      <w:r>
+        <w:rPr>
+          <w:sz w:val="24"/>
+          <w:szCs w:val="24"/>
+        </w:rPr>
+        <w:t>The system displays the current humidity on the LCD screen.</w:t>
+      </w:r>
+    </w:p>
+    <w:p>
+      <w:pPr>
+        <w:pStyle w:val="ListParagraph"/>
+        <w:numPr>
+          <w:ilvl w:val="0"/>
+          <w:numId w:val="2"/>
+        </w:numPr>
+        <w:rPr>
+          <w:sz w:val="24"/>
+          <w:szCs w:val="24"/>
+        </w:rPr>
+      </w:pPr>
+      <w:r>
+        <w:rPr>
+          <w:sz w:val="24"/>
+          <w:szCs w:val="24"/>
+        </w:rPr>
+        <w:t>The system has a user-controlled output vent.</w:t>
+      </w:r>
+    </w:p>
+    <w:p>
+      <w:pPr>
+        <w:pStyle w:val="ListParagraph"/>
+        <w:numPr>
+          <w:ilvl w:val="0"/>
+          <w:numId w:val="2"/>
+        </w:numPr>
+        <w:rPr>
+          <w:sz w:val="24"/>
+          <w:szCs w:val="24"/>
+        </w:rPr>
+      </w:pPr>
+      <w:r>
+        <w:rPr>
+          <w:sz w:val="24"/>
+          <w:szCs w:val="24"/>
+        </w:rPr>
+        <w:t>The system can be toggled on/off by a user.</w:t>
+      </w:r>
+    </w:p>
+    <w:p>
+      <w:pPr>
+        <w:pStyle w:val="ListParagraph"/>
+        <w:numPr>
+          <w:ilvl w:val="0"/>
+          <w:numId w:val="2"/>
+        </w:numPr>
+        <w:rPr>
+          <w:sz w:val="24"/>
+          <w:szCs w:val="24"/>
+        </w:rPr>
+      </w:pPr>
+      <w:r>
+        <w:rPr>
+          <w:sz w:val="24"/>
+          <w:szCs w:val="24"/>
+        </w:rPr>
+        <w:t>The system logs the time and date every time it is turned on or off.</w:t>
+      </w:r>
+    </w:p>
+    <w:p>
+      <w:pPr>
+        <w:rPr>
+          <w:sz w:val="24"/>
+          <w:szCs w:val="24"/>
+        </w:rPr>
+      </w:pPr>
+      <w:r>
+        <w:rPr>
+          <w:sz w:val="24"/>
+          <w:szCs w:val="24"/>
+        </w:rPr>
+        <w:t>Test Cases:</w:t>
+      </w:r>
+    </w:p>
+    <w:p>
+      <w:pPr>
+        <w:rPr>
+          <w:sz w:val="24"/>
+          <w:szCs w:val="24"/>
+        </w:rPr>
+      </w:pPr>
+      <w:r>
+        <w:rPr>
+          <w:sz w:val="24"/>
+          <w:szCs w:val="24"/>
+        </w:rPr>
+        <w:tab/>
+        <w:t>State-indicating LEDs:</w:t>
+      </w:r>
+    </w:p>
+    <w:p>
+      <w:pPr>
+        <w:pStyle w:val="ListParagraph"/>
+        <w:numPr>
+          <w:ilvl w:val="0"/>
+          <w:numId w:val="2"/>
+        </w:numPr>
+        <w:rPr>
+          <w:sz w:val="24"/>
+          <w:szCs w:val="24"/>
+        </w:rPr>
+      </w:pPr>
+      <w:r>
+        <w:rPr>
+          <w:sz w:val="24"/>
+          <w:szCs w:val="24"/>
+        </w:rPr>
+        <w:t>Disable the system. A yellow LED light should be illuminated, and no monitoring of any sort should occur.</w:t>
+      </w:r>
+    </w:p>
+    <w:p>
+      <w:pPr>
+        <w:pStyle w:val="ListParagraph"/>
+        <w:numPr>
+          <w:ilvl w:val="0"/>
+          <w:numId w:val="2"/>
+        </w:numPr>
+        <w:rPr>
+          <w:sz w:val="24"/>
+          <w:szCs w:val="24"/>
+        </w:rPr>
+      </w:pPr>
+      <w:r>
+        <w:rPr>
+          <w:sz w:val="24"/>
+          <w:szCs w:val="24"/>
+        </w:rPr>
+        <w:t>Induce some sort of er</w:t>
+      </w:r>
+      <w:r>
+        <w:rPr>
+          <w:sz w:val="24"/>
+          <w:szCs w:val="24"/>
+        </w:rPr>
+        <w:t>ror to the system (i.e. water level too low)</w:t>
+      </w:r>
+      <w:r>
+        <w:rPr>
+          <w:sz w:val="24"/>
+          <w:szCs w:val="24"/>
+        </w:rPr>
+        <w:t>. A red LED should illuminate and an error message should be displayed.</w:t>
+      </w:r>
+    </w:p>
+    <w:p>
+      <w:pPr>
+        <w:pStyle w:val="ListParagraph"/>
+        <w:numPr>
+          <w:ilvl w:val="0"/>
+          <w:numId w:val="2"/>
+        </w:numPr>
+        <w:rPr>
+          <w:sz w:val="24"/>
+          <w:szCs w:val="24"/>
+        </w:rPr>
+      </w:pPr>
+      <w:r>
+        <w:rPr>
+          <w:sz w:val="24"/>
+          <w:szCs w:val="24"/>
+        </w:rPr>
+        <w:t>Enable the system</w:t>
+      </w:r>
+      <w:r>
+        <w:rPr>
+          <w:sz w:val="24"/>
+          <w:szCs w:val="24"/>
+        </w:rPr>
+        <w:t xml:space="preserve"> and ensure that a green LED illuminates.</w:t>
+      </w:r>
+    </w:p>
+    <w:p>
+      <w:pPr>
+        <w:pStyle w:val="ListParagraph"/>
+        <w:numPr>
+          <w:ilvl w:val="0"/>
+          <w:numId w:val="2"/>
+        </w:numPr>
+        <w:rPr>
+          <w:sz w:val="24"/>
+          <w:szCs w:val="24"/>
+        </w:rPr>
+      </w:pPr>
+      <w:r>
+        <w:rPr>
+          <w:sz w:val="24"/>
+          <w:szCs w:val="24"/>
+        </w:rPr>
+        <w:t>Set up the system so that it is in the running state (motor should be on) and assert that a blue LED is illuminated.</w:t>
+      </w:r>
+    </w:p>
+    <w:p>
+      <w:pPr>
+        <w:ind w:left="720"/>
+        <w:rPr>
+          <w:sz w:val="24"/>
+          <w:szCs w:val="24"/>
+        </w:rPr>
+      </w:pPr>
+      <w:r>
+        <w:rPr>
+          <w:sz w:val="24"/>
+          <w:szCs w:val="24"/>
+        </w:rPr>
+        <w:t>State:</w:t>
+      </w:r>
+    </w:p>
+    <w:p>
+      <w:pPr>
+        <w:pStyle w:val="ListParagraph"/>
+        <w:numPr>
+          <w:ilvl w:val="0"/>
+          <w:numId w:val="2"/>
+        </w:numPr>
+        <w:rPr>
+          <w:sz w:val="24"/>
+          <w:szCs w:val="24"/>
+        </w:rPr>
+      </w:pPr>
+      <w:r>
+        <w:rPr>
+          <w:sz w:val="24"/>
+          <w:szCs w:val="24"/>
+        </w:rPr>
+        <w:t>Press the power on/off button. The system should immediately enter the idle state.</w:t>
+      </w:r>
+    </w:p>
+    <w:p>
+      <w:pPr>
+        <w:pStyle w:val="ListParagraph"/>
+        <w:numPr>
+          <w:ilvl w:val="0"/>
+          <w:numId w:val="2"/>
+        </w:numPr>
+        <w:rPr>
+          <w:sz w:val="24"/>
+          <w:szCs w:val="24"/>
+        </w:rPr>
+      </w:pPr>
+      <w:r>
+        <w:rPr>
+          <w:sz w:val="24"/>
+          <w:szCs w:val="24"/>
+        </w:rPr>
+        <w:t>Move to a warmer environment, or start the system in a warmer environment. Assert that state changes to running.</w:t>
+      </w:r>
+    </w:p>
+    <w:p>
+      <w:pPr>
+        <w:pStyle w:val="ListParagraph"/>
+        <w:numPr>
+          <w:ilvl w:val="0"/>
+          <w:numId w:val="2"/>
+        </w:numPr>
+        <w:rPr>
+          <w:sz w:val="24"/>
+          <w:szCs w:val="24"/>
+        </w:rPr>
+      </w:pPr>
+      <w:r>
+        <w:rPr>
+          <w:sz w:val="24"/>
+          <w:szCs w:val="24"/>
+        </w:rPr>
+        <w:t>Allow the system to run, ensure that state returns to idle once the temperature drops sufficiently.</w:t>
+      </w:r>
+    </w:p>
+    <w:p>
+      <w:pPr>
+        <w:pStyle w:val="ListParagraph"/>
+        <w:numPr>
+          <w:ilvl w:val="0"/>
+          <w:numId w:val="2"/>
+        </w:numPr>
+        <w:rPr>
+          <w:sz w:val="24"/>
+          <w:szCs w:val="24"/>
+        </w:rPr>
+      </w:pPr>
+      <w:r>
+        <w:rPr>
+          <w:sz w:val="24"/>
+          <w:szCs w:val="24"/>
+        </w:rPr>
+        <w:t>Remove water from the reservoir. Assert that state changes to error state.</w:t>
+      </w:r>
+    </w:p>
+    <w:p>
+      <w:pPr>
+        <w:pStyle w:val="ListParagraph"/>
+        <w:numPr>
+          <w:ilvl w:val="0"/>
+          <w:numId w:val="2"/>
+        </w:numPr>
+        <w:rPr>
+          <w:sz w:val="24"/>
+          <w:szCs w:val="24"/>
+        </w:rPr>
+      </w:pPr>
+      <w:r>
+        <w:rPr>
+          <w:sz w:val="24"/>
+          <w:szCs w:val="24"/>
+        </w:rPr>
+        <w:t>Add water to reservoir. Assert that state changes back to idle.</w:t>
       </w:r>
       <w:bookmarkStart w:id="0" w:name="_GoBack"/>
       <w:bookmarkEnd w:id="0"/>
-    </w:p>
-    <w:p>
-      <w:pPr>
-        <w:pStyle w:val="ListParagraph"/>
-        <w:numPr>
-          <w:ilvl w:val="0"/>
-          <w:numId w:val="1"/>
-        </w:numPr>
-        <w:rPr>
-          <w:b/>
-        </w:rPr>
-      </w:pPr>
-      <w:r>
-        <w:t xml:space="preserve">Wiring Diagram </w:t>
-      </w:r>
-    </w:p>
-    <w:p>
-      <w:pPr>
-        <w:pStyle w:val="ListParagraph"/>
-        <w:numPr>
-          <w:ilvl w:val="1"/>
-          <w:numId w:val="1"/>
-        </w:numPr>
-        <w:rPr>
-          <w:b/>
-        </w:rPr>
-      </w:pPr>
     </w:p>
     <w:sectPr>
       <w:pgSz w:w="12240" w:h="15840"/>
@@ -744,7 +1142,7 @@
 </file>
 
 <file path=word/endnotes.xml><?xml version="1.0" encoding="utf-8"?>
-<w:endnotes xmlns:wpc="http://schemas.microsoft.com/office/word/2010/wordprocessingCanvas" xmlns:cx="http://schemas.microsoft.com/office/drawing/2014/chartex" xmlns:cx1="http://schemas.microsoft.com/office/drawing/2015/9/8/chartex" xmlns:mc="http://schemas.openxmlformats.org/markup-compatibility/2006" xmlns:o="urn:schemas-microsoft-com:office:office" xmlns:r="http://schemas.openxmlformats.org/officeDocument/2006/relationships" xmlns:m="http://schemas.openxmlformats.org/officeDocument/2006/math" xmlns:v="urn:schemas-microsoft-com:vml" xmlns:wp14="http://schemas.microsoft.com/office/word/2010/wordprocessingDrawing" xmlns:wp="http://schemas.openxmlformats.org/drawingml/2006/wordprocessingDrawing" xmlns:w10="urn:schemas-microsoft-com:office:word" xmlns:w="http://schemas.openxmlformats.org/wordprocessingml/2006/main" xmlns:w14="http://schemas.microsoft.com/office/word/2010/wordml" xmlns:w15="http://schemas.microsoft.com/office/word/2012/wordml" xmlns:w16se="http://schemas.microsoft.com/office/word/2015/wordml/symex" xmlns:wpg="http://schemas.microsoft.com/office/word/2010/wordprocessingGroup" xmlns:wpi="http://schemas.microsoft.com/office/word/2010/wordprocessingInk" xmlns:wne="http://schemas.microsoft.com/office/word/2006/wordml" xmlns:wps="http://schemas.microsoft.com/office/word/2010/wordprocessingShape" mc:Ignorable="w14 w15 w16se wp14">
+<w:endnotes xmlns:wpc="http://schemas.microsoft.com/office/word/2010/wordprocessingCanvas" xmlns:mo="http://schemas.microsoft.com/office/mac/office/2008/main" xmlns:mc="http://schemas.openxmlformats.org/markup-compatibility/2006" xmlns:mv="urn:schemas-microsoft-com:mac:vml" xmlns:o="urn:schemas-microsoft-com:office:office" xmlns:r="http://schemas.openxmlformats.org/officeDocument/2006/relationships" xmlns:m="http://schemas.openxmlformats.org/officeDocument/2006/math" xmlns:v="urn:schemas-microsoft-com:vml" xmlns:wp14="http://schemas.microsoft.com/office/word/2010/wordprocessingDrawing" xmlns:wp="http://schemas.openxmlformats.org/drawingml/2006/wordprocessingDrawing" xmlns:w10="urn:schemas-microsoft-com:office:word" xmlns:w="http://schemas.openxmlformats.org/wordprocessingml/2006/main" xmlns:w14="http://schemas.microsoft.com/office/word/2010/wordml" xmlns:w15="http://schemas.microsoft.com/office/word/2012/wordml" xmlns:wpg="http://schemas.microsoft.com/office/word/2010/wordprocessingGroup" xmlns:wpi="http://schemas.microsoft.com/office/word/2010/wordprocessingInk" xmlns:wne="http://schemas.microsoft.com/office/word/2006/wordml" xmlns:wps="http://schemas.microsoft.com/office/word/2010/wordprocessingShape" mc:Ignorable="w14 w15 wp14">
   <w:endnote w:type="separator" w:id="-1">
     <w:p>
       <w:pPr>
@@ -769,7 +1167,7 @@
 </file>
 
 <file path=word/footnotes.xml><?xml version="1.0" encoding="utf-8"?>
-<w:footnotes xmlns:wpc="http://schemas.microsoft.com/office/word/2010/wordprocessingCanvas" xmlns:cx="http://schemas.microsoft.com/office/drawing/2014/chartex" xmlns:cx1="http://schemas.microsoft.com/office/drawing/2015/9/8/chartex" xmlns:mc="http://schemas.openxmlformats.org/markup-compatibility/2006" xmlns:o="urn:schemas-microsoft-com:office:office" xmlns:r="http://schemas.openxmlformats.org/officeDocument/2006/relationships" xmlns:m="http://schemas.openxmlformats.org/officeDocument/2006/math" xmlns:v="urn:schemas-microsoft-com:vml" xmlns:wp14="http://schemas.microsoft.com/office/word/2010/wordprocessingDrawing" xmlns:wp="http://schemas.openxmlformats.org/drawingml/2006/wordprocessingDrawing" xmlns:w10="urn:schemas-microsoft-com:office:word" xmlns:w="http://schemas.openxmlformats.org/wordprocessingml/2006/main" xmlns:w14="http://schemas.microsoft.com/office/word/2010/wordml" xmlns:w15="http://schemas.microsoft.com/office/word/2012/wordml" xmlns:w16se="http://schemas.microsoft.com/office/word/2015/wordml/symex" xmlns:wpg="http://schemas.microsoft.com/office/word/2010/wordprocessingGroup" xmlns:wpi="http://schemas.microsoft.com/office/word/2010/wordprocessingInk" xmlns:wne="http://schemas.microsoft.com/office/word/2006/wordml" xmlns:wps="http://schemas.microsoft.com/office/word/2010/wordprocessingShape" mc:Ignorable="w14 w15 w16se wp14">
+<w:footnotes xmlns:wpc="http://schemas.microsoft.com/office/word/2010/wordprocessingCanvas" xmlns:mo="http://schemas.microsoft.com/office/mac/office/2008/main" xmlns:mc="http://schemas.openxmlformats.org/markup-compatibility/2006" xmlns:mv="urn:schemas-microsoft-com:mac:vml" xmlns:o="urn:schemas-microsoft-com:office:office" xmlns:r="http://schemas.openxmlformats.org/officeDocument/2006/relationships" xmlns:m="http://schemas.openxmlformats.org/officeDocument/2006/math" xmlns:v="urn:schemas-microsoft-com:vml" xmlns:wp14="http://schemas.microsoft.com/office/word/2010/wordprocessingDrawing" xmlns:wp="http://schemas.openxmlformats.org/drawingml/2006/wordprocessingDrawing" xmlns:w10="urn:schemas-microsoft-com:office:word" xmlns:w="http://schemas.openxmlformats.org/wordprocessingml/2006/main" xmlns:w14="http://schemas.microsoft.com/office/word/2010/wordml" xmlns:w15="http://schemas.microsoft.com/office/word/2012/wordml" xmlns:wpg="http://schemas.microsoft.com/office/word/2010/wordprocessingGroup" xmlns:wpi="http://schemas.microsoft.com/office/word/2010/wordprocessingInk" xmlns:wne="http://schemas.microsoft.com/office/word/2006/wordml" xmlns:wps="http://schemas.microsoft.com/office/word/2010/wordprocessingShape" mc:Ignorable="w14 w15 wp14">
   <w:footnote w:type="separator" w:id="-1">
     <w:p>
       <w:pPr>
@@ -794,8 +1192,120 @@
 </file>
 
 <file path=word/numbering.xml><?xml version="1.0" encoding="utf-8"?>
-<w:numbering xmlns:wpc="http://schemas.microsoft.com/office/word/2010/wordprocessingCanvas" xmlns:cx="http://schemas.microsoft.com/office/drawing/2014/chartex" xmlns:cx1="http://schemas.microsoft.com/office/drawing/2015/9/8/chartex" xmlns:mc="http://schemas.openxmlformats.org/markup-compatibility/2006" xmlns:o="urn:schemas-microsoft-com:office:office" xmlns:r="http://schemas.openxmlformats.org/officeDocument/2006/relationships" xmlns:m="http://schemas.openxmlformats.org/officeDocument/2006/math" xmlns:v="urn:schemas-microsoft-com:vml" xmlns:wp14="http://schemas.microsoft.com/office/word/2010/wordprocessingDrawing" xmlns:wp="http://schemas.openxmlformats.org/drawingml/2006/wordprocessingDrawing" xmlns:w10="urn:schemas-microsoft-com:office:word" xmlns:w="http://schemas.openxmlformats.org/wordprocessingml/2006/main" xmlns:w14="http://schemas.microsoft.com/office/word/2010/wordml" xmlns:w15="http://schemas.microsoft.com/office/word/2012/wordml" xmlns:w16se="http://schemas.microsoft.com/office/word/2015/wordml/symex" xmlns:wpg="http://schemas.microsoft.com/office/word/2010/wordprocessingGroup" xmlns:wpi="http://schemas.microsoft.com/office/word/2010/wordprocessingInk" xmlns:wne="http://schemas.microsoft.com/office/word/2006/wordml" xmlns:wps="http://schemas.microsoft.com/office/word/2010/wordprocessingShape" mc:Ignorable="w14 w15 w16se wp14">
-  <w:abstractNum w:abstractNumId="0" w15:restartNumberingAfterBreak="0">
+<w:numbering xmlns:wpc="http://schemas.microsoft.com/office/word/2010/wordprocessingCanvas" xmlns:mo="http://schemas.microsoft.com/office/mac/office/2008/main" xmlns:mc="http://schemas.openxmlformats.org/markup-compatibility/2006" xmlns:mv="urn:schemas-microsoft-com:mac:vml" xmlns:o="urn:schemas-microsoft-com:office:office" xmlns:r="http://schemas.openxmlformats.org/officeDocument/2006/relationships" xmlns:m="http://schemas.openxmlformats.org/officeDocument/2006/math" xmlns:v="urn:schemas-microsoft-com:vml" xmlns:wp14="http://schemas.microsoft.com/office/word/2010/wordprocessingDrawing" xmlns:wp="http://schemas.openxmlformats.org/drawingml/2006/wordprocessingDrawing" xmlns:w10="urn:schemas-microsoft-com:office:word" xmlns:w="http://schemas.openxmlformats.org/wordprocessingml/2006/main" xmlns:w14="http://schemas.microsoft.com/office/word/2010/wordml" xmlns:w15="http://schemas.microsoft.com/office/word/2012/wordml" xmlns:wpg="http://schemas.microsoft.com/office/word/2010/wordprocessingGroup" xmlns:wpi="http://schemas.microsoft.com/office/word/2010/wordprocessingInk" xmlns:wne="http://schemas.microsoft.com/office/word/2006/wordml" xmlns:wps="http://schemas.microsoft.com/office/word/2010/wordprocessingShape" mc:Ignorable="w14 w15 wp14">
+  <w:abstractNum w:abstractNumId="0">
+    <w:nsid w:val="09DC00F4"/>
+    <w:multiLevelType w:val="hybridMultilevel"/>
+    <w:tmpl w:val="17044A26"/>
+    <w:lvl w:ilvl="0" w:tplc="995E35EC">
+      <w:numFmt w:val="bullet"/>
+      <w:lvlText w:val="-"/>
+      <w:lvlJc w:val="left"/>
+      <w:pPr>
+        <w:ind w:left="1080" w:hanging="360"/>
+      </w:pPr>
+      <w:rPr>
+        <w:rFonts w:ascii="Calibri" w:eastAsiaTheme="minorHAnsi" w:hAnsi="Calibri" w:cstheme="minorBidi" w:hint="default"/>
+      </w:rPr>
+    </w:lvl>
+    <w:lvl w:ilvl="1" w:tplc="04090003">
+      <w:start w:val="1"/>
+      <w:numFmt w:val="bullet"/>
+      <w:lvlText w:val="o"/>
+      <w:lvlJc w:val="left"/>
+      <w:pPr>
+        <w:ind w:left="1800" w:hanging="360"/>
+      </w:pPr>
+      <w:rPr>
+        <w:rFonts w:ascii="Courier New" w:hAnsi="Courier New" w:cs="Courier New" w:hint="default"/>
+      </w:rPr>
+    </w:lvl>
+    <w:lvl w:ilvl="2" w:tplc="04090005" w:tentative="1">
+      <w:start w:val="1"/>
+      <w:numFmt w:val="bullet"/>
+      <w:lvlText w:val=""/>
+      <w:lvlJc w:val="left"/>
+      <w:pPr>
+        <w:ind w:left="2520" w:hanging="360"/>
+      </w:pPr>
+      <w:rPr>
+        <w:rFonts w:ascii="Wingdings" w:hAnsi="Wingdings" w:hint="default"/>
+      </w:rPr>
+    </w:lvl>
+    <w:lvl w:ilvl="3" w:tplc="04090001" w:tentative="1">
+      <w:start w:val="1"/>
+      <w:numFmt w:val="bullet"/>
+      <w:lvlText w:val=""/>
+      <w:lvlJc w:val="left"/>
+      <w:pPr>
+        <w:ind w:left="3240" w:hanging="360"/>
+      </w:pPr>
+      <w:rPr>
+        <w:rFonts w:ascii="Symbol" w:hAnsi="Symbol" w:hint="default"/>
+      </w:rPr>
+    </w:lvl>
+    <w:lvl w:ilvl="4" w:tplc="04090003" w:tentative="1">
+      <w:start w:val="1"/>
+      <w:numFmt w:val="bullet"/>
+      <w:lvlText w:val="o"/>
+      <w:lvlJc w:val="left"/>
+      <w:pPr>
+        <w:ind w:left="3960" w:hanging="360"/>
+      </w:pPr>
+      <w:rPr>
+        <w:rFonts w:ascii="Courier New" w:hAnsi="Courier New" w:cs="Courier New" w:hint="default"/>
+      </w:rPr>
+    </w:lvl>
+    <w:lvl w:ilvl="5" w:tplc="04090005" w:tentative="1">
+      <w:start w:val="1"/>
+      <w:numFmt w:val="bullet"/>
+      <w:lvlText w:val=""/>
+      <w:lvlJc w:val="left"/>
+      <w:pPr>
+        <w:ind w:left="4680" w:hanging="360"/>
+      </w:pPr>
+      <w:rPr>
+        <w:rFonts w:ascii="Wingdings" w:hAnsi="Wingdings" w:hint="default"/>
+      </w:rPr>
+    </w:lvl>
+    <w:lvl w:ilvl="6" w:tplc="04090001" w:tentative="1">
+      <w:start w:val="1"/>
+      <w:numFmt w:val="bullet"/>
+      <w:lvlText w:val=""/>
+      <w:lvlJc w:val="left"/>
+      <w:pPr>
+        <w:ind w:left="5400" w:hanging="360"/>
+      </w:pPr>
+      <w:rPr>
+        <w:rFonts w:ascii="Symbol" w:hAnsi="Symbol" w:hint="default"/>
+      </w:rPr>
+    </w:lvl>
+    <w:lvl w:ilvl="7" w:tplc="04090003" w:tentative="1">
+      <w:start w:val="1"/>
+      <w:numFmt w:val="bullet"/>
+      <w:lvlText w:val="o"/>
+      <w:lvlJc w:val="left"/>
+      <w:pPr>
+        <w:ind w:left="6120" w:hanging="360"/>
+      </w:pPr>
+      <w:rPr>
+        <w:rFonts w:ascii="Courier New" w:hAnsi="Courier New" w:cs="Courier New" w:hint="default"/>
+      </w:rPr>
+    </w:lvl>
+    <w:lvl w:ilvl="8" w:tplc="04090005" w:tentative="1">
+      <w:start w:val="1"/>
+      <w:numFmt w:val="bullet"/>
+      <w:lvlText w:val=""/>
+      <w:lvlJc w:val="left"/>
+      <w:pPr>
+        <w:ind w:left="6840" w:hanging="360"/>
+      </w:pPr>
+      <w:rPr>
+        <w:rFonts w:ascii="Wingdings" w:hAnsi="Wingdings" w:hint="default"/>
+      </w:rPr>
+    </w:lvl>
+  </w:abstractNum>
+  <w:abstractNum w:abstractNumId="1">
     <w:nsid w:val="10E710BD"/>
     <w:multiLevelType w:val="hybridMultilevel"/>
     <w:tmpl w:val="23909CC6"/>
@@ -908,13 +1418,16 @@
     </w:lvl>
   </w:abstractNum>
   <w:num w:numId="1">
+    <w:abstractNumId w:val="1"/>
+  </w:num>
+  <w:num w:numId="2">
     <w:abstractNumId w:val="0"/>
   </w:num>
 </w:numbering>
 </file>
 
 <file path=word/styles.xml><?xml version="1.0" encoding="utf-8"?>
-<w:styles xmlns:mc="http://schemas.openxmlformats.org/markup-compatibility/2006" xmlns:r="http://schemas.openxmlformats.org/officeDocument/2006/relationships" xmlns:w="http://schemas.openxmlformats.org/wordprocessingml/2006/main" xmlns:w14="http://schemas.microsoft.com/office/word/2010/wordml" xmlns:w15="http://schemas.microsoft.com/office/word/2012/wordml" xmlns:w16se="http://schemas.microsoft.com/office/word/2015/wordml/symex" mc:Ignorable="w14 w15 w16se">
+<w:styles xmlns:mc="http://schemas.openxmlformats.org/markup-compatibility/2006" xmlns:r="http://schemas.openxmlformats.org/officeDocument/2006/relationships" xmlns:w="http://schemas.openxmlformats.org/wordprocessingml/2006/main" xmlns:w14="http://schemas.microsoft.com/office/word/2010/wordml" xmlns:w15="http://schemas.microsoft.com/office/word/2012/wordml" mc:Ignorable="w14 w15">
   <w:docDefaults>
     <w:rPrDefault>
       <w:rPr>
@@ -930,7 +1443,7 @@
       </w:pPr>
     </w:pPrDefault>
   </w:docDefaults>
-  <w:latentStyles w:defLockedState="0" w:defUIPriority="99" w:defSemiHidden="0" w:defUnhideWhenUsed="0" w:defQFormat="0" w:count="371">
+  <w:latentStyles w:defLockedState="0" w:defUIPriority="99" w:defSemiHidden="0" w:defUnhideWhenUsed="0" w:defQFormat="0" w:count="382">
     <w:lsdException w:name="Normal" w:uiPriority="0" w:qFormat="1"/>
     <w:lsdException w:name="heading 1" w:uiPriority="9" w:qFormat="1"/>
     <w:lsdException w:name="heading 2" w:semiHidden="1" w:uiPriority="9" w:unhideWhenUsed="1" w:qFormat="1"/>
@@ -1036,7 +1549,6 @@
     <w:lsdException w:name="HTML Sample" w:semiHidden="1" w:unhideWhenUsed="1"/>
     <w:lsdException w:name="HTML Typewriter" w:semiHidden="1" w:unhideWhenUsed="1"/>
     <w:lsdException w:name="HTML Variable" w:semiHidden="1" w:unhideWhenUsed="1"/>
-    <w:lsdException w:name="Normal Table" w:semiHidden="1" w:unhideWhenUsed="1"/>
     <w:lsdException w:name="annotation subject" w:semiHidden="1" w:unhideWhenUsed="1"/>
     <w:lsdException w:name="No List" w:semiHidden="1" w:unhideWhenUsed="1"/>
     <w:lsdException w:name="Outline List 1" w:semiHidden="1" w:unhideWhenUsed="1"/>
@@ -1082,11 +1594,9 @@
     <w:lsdException w:name="Table Subtle 1" w:semiHidden="1" w:unhideWhenUsed="1"/>
     <w:lsdException w:name="Table Subtle 2" w:semiHidden="1" w:unhideWhenUsed="1"/>
     <w:lsdException w:name="Table Web 1" w:semiHidden="1" w:unhideWhenUsed="1"/>
-    <w:lsdException w:name="Table Web 2" w:semiHidden="1" w:unhideWhenUsed="1"/>
     <w:lsdException w:name="Table Web 3" w:semiHidden="1" w:unhideWhenUsed="1"/>
     <w:lsdException w:name="Balloon Text" w:semiHidden="1" w:unhideWhenUsed="1"/>
     <w:lsdException w:name="Table Grid" w:uiPriority="39"/>
-    <w:lsdException w:name="Table Theme" w:semiHidden="1" w:unhideWhenUsed="1"/>
     <w:lsdException w:name="Placeholder Text" w:semiHidden="1"/>
     <w:lsdException w:name="No Spacing" w:uiPriority="1" w:qFormat="1"/>
     <w:lsdException w:name="Light Shading" w:uiPriority="60"/>
@@ -1302,6 +1812,8 @@
     <w:lsdException w:name="List Table 5 Dark Accent 6" w:uiPriority="50"/>
     <w:lsdException w:name="List Table 6 Colorful Accent 6" w:uiPriority="51"/>
     <w:lsdException w:name="List Table 7 Colorful Accent 6" w:uiPriority="52"/>
+    <w:lsdException w:name="Mention" w:semiHidden="1" w:unhideWhenUsed="1"/>
+    <w:lsdException w:name="Smart Hyperlink" w:semiHidden="1" w:unhideWhenUsed="1"/>
   </w:latentStyles>
   <w:style w:type="paragraph" w:default="1" w:styleId="Normal">
     <w:name w:val="Normal"/>

</xml_diff>

<commit_message>
more design doc updates
Added a section describing the auxiliary functions, and a section describing each interrupt. Will continue adding to this, but I think it's in a pretty good state so far! :+1:
</commit_message>
<xml_diff>
--- a/Project_Overview_Document.docx
+++ b/Project_Overview_Document.docx
@@ -1,6 +1,6 @@
 
 <file path=word/document.xml><?xml version="1.0" encoding="utf-8"?>
-<w:document xmlns:wpc="http://schemas.microsoft.com/office/word/2010/wordprocessingCanvas" xmlns:cx="http://schemas.microsoft.com/office/drawing/2014/chartex" xmlns:cx1="http://schemas.microsoft.com/office/drawing/2015/9/8/chartex" xmlns:cx2="http://schemas.microsoft.com/office/drawing/2015/10/21/chartex" xmlns:cx3="http://schemas.microsoft.com/office/drawing/2016/5/9/chartex" xmlns:cx4="http://schemas.microsoft.com/office/drawing/2016/5/10/chartex" xmlns:cx5="http://schemas.microsoft.com/office/drawing/2016/5/11/chartex" xmlns:cx6="http://schemas.microsoft.com/office/drawing/2016/5/12/chartex" xmlns:cx7="http://schemas.microsoft.com/office/drawing/2016/5/13/chartex" xmlns:cx8="http://schemas.microsoft.com/office/drawing/2016/5/14/chartex" xmlns:mc="http://schemas.openxmlformats.org/markup-compatibility/2006" xmlns:aink="http://schemas.microsoft.com/office/drawing/2016/ink" xmlns:am3d="http://schemas.microsoft.com/office/drawing/2017/model3d" xmlns:o="urn:schemas-microsoft-com:office:office" xmlns:r="http://schemas.openxmlformats.org/officeDocument/2006/relationships" xmlns:m="http://schemas.openxmlformats.org/officeDocument/2006/math" xmlns:v="urn:schemas-microsoft-com:vml" xmlns:wp14="http://schemas.microsoft.com/office/word/2010/wordprocessingDrawing" xmlns:wp="http://schemas.openxmlformats.org/drawingml/2006/wordprocessingDrawing" xmlns:w10="urn:schemas-microsoft-com:office:word" xmlns:w="http://schemas.openxmlformats.org/wordprocessingml/2006/main" xmlns:w14="http://schemas.microsoft.com/office/word/2010/wordml" xmlns:w15="http://schemas.microsoft.com/office/word/2012/wordml" xmlns:w16cex="http://schemas.microsoft.com/office/word/2018/wordml/cex" xmlns:w16cid="http://schemas.microsoft.com/office/word/2016/wordml/cid" xmlns:w16="http://schemas.microsoft.com/office/word/2018/wordml" xmlns:w16se="http://schemas.microsoft.com/office/word/2015/wordml/symex" xmlns:wpg="http://schemas.microsoft.com/office/word/2010/wordprocessingGroup" xmlns:wpi="http://schemas.microsoft.com/office/word/2010/wordprocessingInk" xmlns:wne="http://schemas.microsoft.com/office/word/2006/wordml" xmlns:wps="http://schemas.microsoft.com/office/word/2010/wordprocessingShape" mc:Ignorable="w14 w15 w16se w16cid w16 w16cex wp14">
+<w:document xmlns:wpc="http://schemas.microsoft.com/office/word/2010/wordprocessingCanvas" xmlns:mo="http://schemas.microsoft.com/office/mac/office/2008/main" xmlns:mc="http://schemas.openxmlformats.org/markup-compatibility/2006" xmlns:mv="urn:schemas-microsoft-com:mac:vml" xmlns:o="urn:schemas-microsoft-com:office:office" xmlns:r="http://schemas.openxmlformats.org/officeDocument/2006/relationships" xmlns:m="http://schemas.openxmlformats.org/officeDocument/2006/math" xmlns:v="urn:schemas-microsoft-com:vml" xmlns:wp14="http://schemas.microsoft.com/office/word/2010/wordprocessingDrawing" xmlns:wp="http://schemas.openxmlformats.org/drawingml/2006/wordprocessingDrawing" xmlns:w10="urn:schemas-microsoft-com:office:word" xmlns:w="http://schemas.openxmlformats.org/wordprocessingml/2006/main" xmlns:w14="http://schemas.microsoft.com/office/word/2010/wordml" xmlns:w15="http://schemas.microsoft.com/office/word/2012/wordml" xmlns:wpg="http://schemas.microsoft.com/office/word/2010/wordprocessingGroup" xmlns:wpi="http://schemas.microsoft.com/office/word/2010/wordprocessingInk" xmlns:wne="http://schemas.microsoft.com/office/word/2006/wordml" xmlns:wps="http://schemas.microsoft.com/office/word/2010/wordprocessingShape" mc:Ignorable="w14 w15 wp14">
   <w:body>
     <w:p>
       <w:pPr>
@@ -580,6 +580,7 @@
       <w:pPr>
         <w:rPr>
           <w:rFonts w:ascii="Calibri" w:hAnsi="Calibri" w:cs="Menlo"/>
+          <w:b/>
           <w:i/>
           <w:sz w:val="28"/>
         </w:rPr>
@@ -587,6 +588,7 @@
       <w:r>
         <w:rPr>
           <w:rFonts w:ascii="Calibri" w:hAnsi="Calibri" w:cs="Menlo"/>
+          <w:b/>
           <w:i/>
           <w:sz w:val="28"/>
         </w:rPr>
@@ -884,6 +886,376 @@
         </w:rPr>
         <w:t>Illuminate corresponding LEDs.</w:t>
       </w:r>
+    </w:p>
+    <w:p>
+      <w:pPr>
+        <w:ind w:left="720"/>
+        <w:rPr>
+          <w:rFonts w:ascii="Calibri" w:hAnsi="Calibri" w:cs="Menlo"/>
+        </w:rPr>
+      </w:pPr>
+    </w:p>
+    <w:p>
+      <w:pPr>
+        <w:rPr>
+          <w:rFonts w:ascii="Calibri" w:hAnsi="Calibri" w:cs="Menlo"/>
+          <w:b/>
+          <w:i/>
+          <w:sz w:val="28"/>
+        </w:rPr>
+      </w:pPr>
+      <w:r>
+        <w:rPr>
+          <w:rFonts w:ascii="Calibri" w:hAnsi="Calibri" w:cs="Menlo"/>
+          <w:b/>
+          <w:i/>
+          <w:sz w:val="28"/>
+        </w:rPr>
+        <w:lastRenderedPageBreak/>
+        <w:t>Auxiliary Functions</w:t>
+      </w:r>
+    </w:p>
+    <w:p>
+      <w:pPr>
+        <w:spacing w:line="360" w:lineRule="auto"/>
+        <w:rPr>
+          <w:rFonts w:ascii="Menlo" w:hAnsi="Menlo" w:cs="Menlo"/>
+          <w:sz w:val="22"/>
+        </w:rPr>
+      </w:pPr>
+      <w:r>
+        <w:rPr>
+          <w:rFonts w:ascii="Menlo" w:hAnsi="Menlo" w:cs="Menlo"/>
+          <w:sz w:val="22"/>
+        </w:rPr>
+        <w:t xml:space="preserve">void </w:t>
+      </w:r>
+      <w:proofErr w:type="spellStart"/>
+      <w:r>
+        <w:rPr>
+          <w:rFonts w:ascii="Menlo" w:hAnsi="Menlo" w:cs="Menlo"/>
+          <w:sz w:val="22"/>
+        </w:rPr>
+        <w:t>send_</w:t>
+      </w:r>
+      <w:proofErr w:type="gramStart"/>
+      <w:r>
+        <w:rPr>
+          <w:rFonts w:ascii="Menlo" w:hAnsi="Menlo" w:cs="Menlo"/>
+          <w:sz w:val="22"/>
+        </w:rPr>
+        <w:t>timestamp</w:t>
+      </w:r>
+      <w:proofErr w:type="spellEnd"/>
+      <w:r>
+        <w:rPr>
+          <w:rFonts w:ascii="Menlo" w:hAnsi="Menlo" w:cs="Menlo"/>
+          <w:sz w:val="22"/>
+        </w:rPr>
+        <w:t>(</w:t>
+      </w:r>
+      <w:proofErr w:type="gramEnd"/>
+      <w:r>
+        <w:rPr>
+          <w:rFonts w:ascii="Menlo" w:hAnsi="Menlo" w:cs="Menlo"/>
+          <w:sz w:val="22"/>
+        </w:rPr>
+        <w:t>)</w:t>
+      </w:r>
+    </w:p>
+    <w:p>
+      <w:pPr>
+        <w:spacing w:line="360" w:lineRule="auto"/>
+        <w:rPr>
+          <w:rFonts w:ascii="Calibri" w:hAnsi="Calibri" w:cs="Menlo"/>
+        </w:rPr>
+      </w:pPr>
+      <w:r>
+        <w:rPr>
+          <w:rFonts w:ascii="Calibri" w:hAnsi="Calibri" w:cs="Menlo"/>
+        </w:rPr>
+        <w:t>This</w:t>
+      </w:r>
+      <w:r>
+        <w:rPr>
+          <w:rFonts w:ascii="Calibri" w:hAnsi="Calibri" w:cs="Menlo"/>
+        </w:rPr>
+        <w:t xml:space="preserve"> </w:t>
+      </w:r>
+      <w:r>
+        <w:rPr>
+          <w:rFonts w:ascii="Calibri" w:hAnsi="Calibri" w:cs="Menlo"/>
+        </w:rPr>
+        <w:t xml:space="preserve">is an auxiliary logger function that takes in 0 arguments, that logs the activity of the fan component of the system. It logs the fan’s status (on/off), and the </w:t>
+      </w:r>
+      <w:proofErr w:type="spellStart"/>
+      <w:r>
+        <w:rPr>
+          <w:rFonts w:ascii="Calibri" w:hAnsi="Calibri" w:cs="Menlo"/>
+        </w:rPr>
+        <w:t>datetime</w:t>
+      </w:r>
+      <w:proofErr w:type="spellEnd"/>
+      <w:r>
+        <w:rPr>
+          <w:rFonts w:ascii="Calibri" w:hAnsi="Calibri" w:cs="Menlo"/>
+        </w:rPr>
+        <w:t>. This is important not only because it is a basic system requirement of the project, but almost every single real-world application of embedded systems will have some sort of logging.</w:t>
+      </w:r>
+    </w:p>
+    <w:p>
+      <w:pPr>
+        <w:rPr>
+          <w:rFonts w:ascii="Calibri" w:hAnsi="Calibri" w:cs="Menlo"/>
+        </w:rPr>
+      </w:pPr>
+    </w:p>
+    <w:p>
+      <w:pPr>
+        <w:rPr>
+          <w:rFonts w:ascii="Calibri" w:hAnsi="Calibri" w:cs="Menlo"/>
+          <w:b/>
+          <w:i/>
+          <w:sz w:val="28"/>
+        </w:rPr>
+      </w:pPr>
+      <w:r>
+        <w:rPr>
+          <w:rFonts w:ascii="Calibri" w:hAnsi="Calibri" w:cs="Menlo"/>
+          <w:b/>
+          <w:i/>
+          <w:sz w:val="28"/>
+        </w:rPr>
+        <w:t>ISRs (Interrupt Service Routines)</w:t>
+      </w:r>
+    </w:p>
+    <w:p>
+      <w:pPr>
+        <w:spacing w:line="360" w:lineRule="auto"/>
+        <w:rPr>
+          <w:rFonts w:ascii="Menlo" w:hAnsi="Menlo" w:cs="Menlo"/>
+          <w:sz w:val="22"/>
+          <w:szCs w:val="22"/>
+        </w:rPr>
+      </w:pPr>
+      <w:r>
+        <w:rPr>
+          <w:rFonts w:ascii="Menlo" w:hAnsi="Menlo" w:cs="Menlo"/>
+          <w:sz w:val="22"/>
+          <w:szCs w:val="22"/>
+        </w:rPr>
+        <w:t>ISR (TIMER1_OVF_vect)</w:t>
+      </w:r>
+    </w:p>
+    <w:p>
+      <w:pPr>
+        <w:spacing w:line="360" w:lineRule="auto"/>
+        <w:rPr>
+          <w:rFonts w:ascii="Calibri" w:hAnsi="Calibri" w:cs="Menlo"/>
+          <w:szCs w:val="22"/>
+        </w:rPr>
+      </w:pPr>
+      <w:r>
+        <w:rPr>
+          <w:rFonts w:ascii="Calibri" w:hAnsi="Calibri" w:cs="Menlo"/>
+          <w:szCs w:val="22"/>
+        </w:rPr>
+        <w:t xml:space="preserve">This ISR’s purpose is to update the values of the temperature and humidity, with the frequency depending on the amount of ticks that is specified for </w:t>
+      </w:r>
+      <w:proofErr w:type="spellStart"/>
+      <w:r>
+        <w:rPr>
+          <w:rFonts w:ascii="Menlo" w:hAnsi="Menlo" w:cs="Menlo"/>
+          <w:sz w:val="22"/>
+          <w:szCs w:val="22"/>
+        </w:rPr>
+        <w:t>temperature_humidity_sensor_sampling_tick</w:t>
+      </w:r>
+      <w:proofErr w:type="spellEnd"/>
+      <w:r>
+        <w:rPr>
+          <w:rFonts w:ascii="Calibri" w:hAnsi="Calibri" w:cs="Menlo"/>
+          <w:sz w:val="22"/>
+          <w:szCs w:val="22"/>
+        </w:rPr>
+        <w:t xml:space="preserve"> </w:t>
+      </w:r>
+      <w:r>
+        <w:rPr>
+          <w:rFonts w:ascii="Calibri" w:hAnsi="Calibri" w:cs="Menlo"/>
+          <w:szCs w:val="22"/>
+        </w:rPr>
+        <w:t>macro.</w:t>
+      </w:r>
+    </w:p>
+    <w:p>
+      <w:pPr>
+        <w:spacing w:line="360" w:lineRule="auto"/>
+        <w:rPr>
+          <w:rFonts w:ascii="Calibri" w:hAnsi="Calibri" w:cs="Menlo"/>
+          <w:szCs w:val="22"/>
+        </w:rPr>
+      </w:pPr>
+    </w:p>
+    <w:p>
+      <w:pPr>
+        <w:spacing w:line="360" w:lineRule="auto"/>
+        <w:rPr>
+          <w:rFonts w:ascii="Menlo" w:hAnsi="Menlo" w:cs="Menlo"/>
+          <w:sz w:val="22"/>
+          <w:szCs w:val="22"/>
+        </w:rPr>
+      </w:pPr>
+      <w:r>
+        <w:rPr>
+          <w:rFonts w:ascii="Menlo" w:hAnsi="Menlo" w:cs="Menlo"/>
+          <w:sz w:val="22"/>
+          <w:szCs w:val="22"/>
+        </w:rPr>
+        <w:t>ISR (INT3_vect)</w:t>
+      </w:r>
+    </w:p>
+    <w:p>
+      <w:pPr>
+        <w:spacing w:line="360" w:lineRule="auto"/>
+        <w:rPr>
+          <w:rFonts w:ascii="Calibri" w:hAnsi="Calibri" w:cs="Menlo"/>
+          <w:szCs w:val="22"/>
+        </w:rPr>
+      </w:pPr>
+      <w:r>
+        <w:rPr>
+          <w:rFonts w:ascii="Calibri" w:hAnsi="Calibri" w:cs="Menlo"/>
+          <w:szCs w:val="22"/>
+        </w:rPr>
+        <w:t xml:space="preserve">This ISR’s purpose is to handle the </w:t>
+      </w:r>
+      <w:proofErr w:type="spellStart"/>
+      <w:r>
+        <w:rPr>
+          <w:rFonts w:ascii="Calibri" w:hAnsi="Calibri" w:cs="Menlo"/>
+          <w:szCs w:val="22"/>
+        </w:rPr>
+        <w:t>debouncing</w:t>
+      </w:r>
+      <w:proofErr w:type="spellEnd"/>
+      <w:r>
+        <w:rPr>
+          <w:rFonts w:ascii="Calibri" w:hAnsi="Calibri" w:cs="Menlo"/>
+          <w:szCs w:val="22"/>
+        </w:rPr>
+        <w:t xml:space="preserve"> that occurs when/if one presses the pushbutton to force the system’s state to the disabled state.</w:t>
+      </w:r>
+    </w:p>
+    <w:p>
+      <w:pPr>
+        <w:spacing w:line="360" w:lineRule="auto"/>
+        <w:rPr>
+          <w:rFonts w:ascii="Calibri" w:hAnsi="Calibri" w:cs="Menlo"/>
+          <w:szCs w:val="22"/>
+        </w:rPr>
+      </w:pPr>
+    </w:p>
+    <w:p>
+      <w:pPr>
+        <w:spacing w:line="360" w:lineRule="auto"/>
+        <w:rPr>
+          <w:rFonts w:ascii="Menlo" w:hAnsi="Menlo" w:cs="Menlo"/>
+          <w:sz w:val="22"/>
+          <w:szCs w:val="22"/>
+        </w:rPr>
+      </w:pPr>
+      <w:r>
+        <w:rPr>
+          <w:rFonts w:ascii="Menlo" w:hAnsi="Menlo" w:cs="Menlo"/>
+          <w:sz w:val="22"/>
+          <w:szCs w:val="22"/>
+        </w:rPr>
+        <w:t>ISR (</w:t>
+      </w:r>
+      <w:proofErr w:type="spellStart"/>
+      <w:r>
+        <w:rPr>
+          <w:rFonts w:ascii="Menlo" w:hAnsi="Menlo" w:cs="Menlo"/>
+          <w:sz w:val="22"/>
+          <w:szCs w:val="22"/>
+        </w:rPr>
+        <w:t>ADC_vect</w:t>
+      </w:r>
+      <w:proofErr w:type="spellEnd"/>
+      <w:r>
+        <w:rPr>
+          <w:rFonts w:ascii="Menlo" w:hAnsi="Menlo" w:cs="Menlo"/>
+          <w:sz w:val="22"/>
+          <w:szCs w:val="22"/>
+        </w:rPr>
+        <w:t>)</w:t>
+      </w:r>
+    </w:p>
+    <w:p>
+      <w:pPr>
+        <w:spacing w:line="360" w:lineRule="auto"/>
+        <w:rPr>
+          <w:rFonts w:ascii="Calibri" w:hAnsi="Calibri" w:cs="Menlo"/>
+          <w:szCs w:val="22"/>
+        </w:rPr>
+      </w:pPr>
+      <w:r>
+        <w:rPr>
+          <w:rFonts w:ascii="Calibri" w:hAnsi="Calibri" w:cs="Menlo"/>
+          <w:szCs w:val="22"/>
+        </w:rPr>
+        <w:t xml:space="preserve">This ISR’s purpose is to </w:t>
+      </w:r>
+      <w:r>
+        <w:rPr>
+          <w:rFonts w:ascii="Calibri" w:hAnsi="Calibri" w:cs="Menlo"/>
+          <w:szCs w:val="22"/>
+        </w:rPr>
+        <w:t xml:space="preserve">provide the value that </w:t>
+      </w:r>
+      <w:proofErr w:type="spellStart"/>
+      <w:r>
+        <w:rPr>
+          <w:rFonts w:ascii="Menlo" w:hAnsi="Menlo" w:cs="Menlo"/>
+          <w:sz w:val="22"/>
+          <w:szCs w:val="22"/>
+        </w:rPr>
+        <w:t>water_level</w:t>
+      </w:r>
+      <w:proofErr w:type="spellEnd"/>
+      <w:r>
+        <w:rPr>
+          <w:rFonts w:ascii="Calibri" w:hAnsi="Calibri" w:cs="Menlo"/>
+          <w:sz w:val="22"/>
+          <w:szCs w:val="22"/>
+        </w:rPr>
+        <w:t xml:space="preserve"> </w:t>
+      </w:r>
+      <w:r>
+        <w:rPr>
+          <w:rFonts w:ascii="Calibri" w:hAnsi="Calibri" w:cs="Menlo"/>
+          <w:szCs w:val="22"/>
+        </w:rPr>
+        <w:t>should be set to. It initiates an interrupt to the Stack, once the ADC has completed its conversion from reading the current water level.</w:t>
+      </w:r>
+      <w:r>
+        <w:rPr>
+          <w:rFonts w:ascii="Calibri" w:hAnsi="Calibri" w:cs="Menlo"/>
+          <w:szCs w:val="22"/>
+        </w:rPr>
+        <w:t xml:space="preserve"> occurring </w:t>
+      </w:r>
+      <w:bookmarkStart w:id="0" w:name="_GoBack"/>
+      <w:bookmarkEnd w:id="0"/>
+    </w:p>
+    <w:p>
+      <w:pPr>
+        <w:ind w:left="720"/>
+        <w:rPr>
+          <w:rFonts w:ascii="Calibri" w:hAnsi="Calibri" w:cs="Menlo"/>
+        </w:rPr>
+      </w:pPr>
     </w:p>
     <w:p>
       <w:pPr>
@@ -1522,8 +1894,8 @@
 </file>
 
 <file path=word/numbering.xml><?xml version="1.0" encoding="utf-8"?>
-<w:numbering xmlns:wpc="http://schemas.microsoft.com/office/word/2010/wordprocessingCanvas" xmlns:cx="http://schemas.microsoft.com/office/drawing/2014/chartex" xmlns:cx1="http://schemas.microsoft.com/office/drawing/2015/9/8/chartex" xmlns:cx2="http://schemas.microsoft.com/office/drawing/2015/10/21/chartex" xmlns:cx3="http://schemas.microsoft.com/office/drawing/2016/5/9/chartex" xmlns:cx4="http://schemas.microsoft.com/office/drawing/2016/5/10/chartex" xmlns:cx5="http://schemas.microsoft.com/office/drawing/2016/5/11/chartex" xmlns:cx6="http://schemas.microsoft.com/office/drawing/2016/5/12/chartex" xmlns:cx7="http://schemas.microsoft.com/office/drawing/2016/5/13/chartex" xmlns:cx8="http://schemas.microsoft.com/office/drawing/2016/5/14/chartex" xmlns:mc="http://schemas.openxmlformats.org/markup-compatibility/2006" xmlns:aink="http://schemas.microsoft.com/office/drawing/2016/ink" xmlns:am3d="http://schemas.microsoft.com/office/drawing/2017/model3d" xmlns:o="urn:schemas-microsoft-com:office:office" xmlns:r="http://schemas.openxmlformats.org/officeDocument/2006/relationships" xmlns:m="http://schemas.openxmlformats.org/officeDocument/2006/math" xmlns:v="urn:schemas-microsoft-com:vml" xmlns:wp14="http://schemas.microsoft.com/office/word/2010/wordprocessingDrawing" xmlns:wp="http://schemas.openxmlformats.org/drawingml/2006/wordprocessingDrawing" xmlns:w10="urn:schemas-microsoft-com:office:word" xmlns:w="http://schemas.openxmlformats.org/wordprocessingml/2006/main" xmlns:w14="http://schemas.microsoft.com/office/word/2010/wordml" xmlns:w15="http://schemas.microsoft.com/office/word/2012/wordml" xmlns:w16cex="http://schemas.microsoft.com/office/word/2018/wordml/cex" xmlns:w16cid="http://schemas.microsoft.com/office/word/2016/wordml/cid" xmlns:w16="http://schemas.microsoft.com/office/word/2018/wordml" xmlns:w16se="http://schemas.microsoft.com/office/word/2015/wordml/symex" xmlns:wpg="http://schemas.microsoft.com/office/word/2010/wordprocessingGroup" xmlns:wpi="http://schemas.microsoft.com/office/word/2010/wordprocessingInk" xmlns:wne="http://schemas.microsoft.com/office/word/2006/wordml" xmlns:wps="http://schemas.microsoft.com/office/word/2010/wordprocessingShape" mc:Ignorable="w14 w15 w16se w16cid w16 w16cex wp14">
-  <w:abstractNum w:abstractNumId="0" w15:restartNumberingAfterBreak="0">
+<w:numbering xmlns:wpc="http://schemas.microsoft.com/office/word/2010/wordprocessingCanvas" xmlns:mo="http://schemas.microsoft.com/office/mac/office/2008/main" xmlns:mc="http://schemas.openxmlformats.org/markup-compatibility/2006" xmlns:mv="urn:schemas-microsoft-com:mac:vml" xmlns:o="urn:schemas-microsoft-com:office:office" xmlns:r="http://schemas.openxmlformats.org/officeDocument/2006/relationships" xmlns:m="http://schemas.openxmlformats.org/officeDocument/2006/math" xmlns:v="urn:schemas-microsoft-com:vml" xmlns:wp14="http://schemas.microsoft.com/office/word/2010/wordprocessingDrawing" xmlns:wp="http://schemas.openxmlformats.org/drawingml/2006/wordprocessingDrawing" xmlns:w10="urn:schemas-microsoft-com:office:word" xmlns:w="http://schemas.openxmlformats.org/wordprocessingml/2006/main" xmlns:w14="http://schemas.microsoft.com/office/word/2010/wordml" xmlns:w15="http://schemas.microsoft.com/office/word/2012/wordml" xmlns:wpg="http://schemas.microsoft.com/office/word/2010/wordprocessingGroup" xmlns:wpi="http://schemas.microsoft.com/office/word/2010/wordprocessingInk" xmlns:wne="http://schemas.microsoft.com/office/word/2006/wordml" xmlns:wps="http://schemas.microsoft.com/office/word/2010/wordprocessingShape" mc:Ignorable="w14 w15 wp14">
+  <w:abstractNum w:abstractNumId="0">
     <w:nsid w:val="09DC00F4"/>
     <w:multiLevelType w:val="hybridMultilevel"/>
     <w:tmpl w:val="17044A26"/>
@@ -1635,7 +2007,7 @@
       </w:rPr>
     </w:lvl>
   </w:abstractNum>
-  <w:abstractNum w:abstractNumId="1" w15:restartNumberingAfterBreak="0">
+  <w:abstractNum w:abstractNumId="1">
     <w:nsid w:val="10E710BD"/>
     <w:multiLevelType w:val="hybridMultilevel"/>
     <w:tmpl w:val="23909CC6"/>
@@ -1757,7 +2129,7 @@
 </file>
 
 <file path=word/styles.xml><?xml version="1.0" encoding="utf-8"?>
-<w:styles xmlns:mc="http://schemas.openxmlformats.org/markup-compatibility/2006" xmlns:r="http://schemas.openxmlformats.org/officeDocument/2006/relationships" xmlns:w="http://schemas.openxmlformats.org/wordprocessingml/2006/main" xmlns:w14="http://schemas.microsoft.com/office/word/2010/wordml" xmlns:w15="http://schemas.microsoft.com/office/word/2012/wordml" xmlns:w16cex="http://schemas.microsoft.com/office/word/2018/wordml/cex" xmlns:w16cid="http://schemas.microsoft.com/office/word/2016/wordml/cid" xmlns:w16="http://schemas.microsoft.com/office/word/2018/wordml" xmlns:w16se="http://schemas.microsoft.com/office/word/2015/wordml/symex" mc:Ignorable="w14 w15 w16se w16cid w16 w16cex">
+<w:styles xmlns:mc="http://schemas.openxmlformats.org/markup-compatibility/2006" xmlns:r="http://schemas.openxmlformats.org/officeDocument/2006/relationships" xmlns:w="http://schemas.openxmlformats.org/wordprocessingml/2006/main" xmlns:w14="http://schemas.microsoft.com/office/word/2010/wordml" xmlns:w15="http://schemas.microsoft.com/office/word/2012/wordml" mc:Ignorable="w14 w15">
   <w:docDefaults>
     <w:rPrDefault>
       <w:rPr>
@@ -1773,7 +2145,7 @@
       </w:pPr>
     </w:pPrDefault>
   </w:docDefaults>
-  <w:latentStyles w:defLockedState="0" w:defUIPriority="99" w:defSemiHidden="0" w:defUnhideWhenUsed="0" w:defQFormat="0" w:count="376">
+  <w:latentStyles w:defLockedState="0" w:defUIPriority="99" w:defSemiHidden="0" w:defUnhideWhenUsed="0" w:defQFormat="0" w:count="382">
     <w:lsdException w:name="Normal" w:uiPriority="0" w:qFormat="1"/>
     <w:lsdException w:name="heading 1" w:uiPriority="9" w:qFormat="1"/>
     <w:lsdException w:name="heading 2" w:semiHidden="1" w:uiPriority="9" w:unhideWhenUsed="1" w:qFormat="1"/>

</xml_diff>

<commit_message>
add presentation notes section to the design doc
</commit_message>
<xml_diff>
--- a/Project_Overview_Document.docx
+++ b/Project_Overview_Document.docx
@@ -9,28 +9,18 @@
           <w:rFonts w:ascii="Calibri" w:eastAsia="Times New Roman" w:hAnsi="Calibri" w:cs="Times New Roman"/>
         </w:rPr>
       </w:pPr>
-      <w:proofErr w:type="spellStart"/>
       <w:r>
         <w:rPr>
           <w:rFonts w:ascii="Calibri" w:eastAsia="Times New Roman" w:hAnsi="Calibri" w:cs="Times New Roman"/>
         </w:rPr>
-        <w:t>Araam</w:t>
-      </w:r>
-      <w:proofErr w:type="spellEnd"/>
+        <w:t xml:space="preserve">Araam </w:t>
+      </w:r>
       <w:r>
         <w:rPr>
           <w:rFonts w:ascii="Calibri" w:eastAsia="Times New Roman" w:hAnsi="Calibri" w:cs="Times New Roman"/>
         </w:rPr>
-        <w:t xml:space="preserve"> </w:t>
-      </w:r>
-      <w:proofErr w:type="spellStart"/>
-      <w:r>
-        <w:rPr>
-          <w:rFonts w:ascii="Calibri" w:eastAsia="Times New Roman" w:hAnsi="Calibri" w:cs="Times New Roman"/>
-        </w:rPr>
         <w:t>Zaremehrjardi</w:t>
       </w:r>
-      <w:proofErr w:type="spellEnd"/>
     </w:p>
     <w:p>
       <w:pPr>
@@ -383,16 +373,8 @@
         <w:rPr>
           <w:rFonts w:ascii="Menlo" w:hAnsi="Menlo" w:cs="Menlo"/>
         </w:rPr>
-        <w:t xml:space="preserve">unsigned char </w:t>
-      </w:r>
-      <w:proofErr w:type="spellStart"/>
-      <w:r>
-        <w:rPr>
-          <w:rFonts w:ascii="Menlo" w:hAnsi="Menlo" w:cs="Menlo"/>
-        </w:rPr>
-        <w:t>o_running_state_LED</w:t>
-      </w:r>
-      <w:proofErr w:type="spellEnd"/>
+        <w:t>unsigned char o_running_state_LED</w:t>
+      </w:r>
     </w:p>
     <w:p>
       <w:pPr>
@@ -408,16 +390,8 @@
         <w:rPr>
           <w:rFonts w:ascii="Menlo" w:hAnsi="Menlo" w:cs="Menlo"/>
         </w:rPr>
-        <w:t xml:space="preserve">unsigned char </w:t>
-      </w:r>
-      <w:proofErr w:type="spellStart"/>
-      <w:r>
-        <w:rPr>
-          <w:rFonts w:ascii="Menlo" w:hAnsi="Menlo" w:cs="Menlo"/>
-        </w:rPr>
-        <w:t>o_error_state_LED</w:t>
-      </w:r>
-      <w:proofErr w:type="spellEnd"/>
+        <w:t>unsigned char o_error_state_LED</w:t>
+      </w:r>
     </w:p>
     <w:p>
       <w:pPr>
@@ -433,16 +407,8 @@
         <w:rPr>
           <w:rFonts w:ascii="Menlo" w:hAnsi="Menlo" w:cs="Menlo"/>
         </w:rPr>
-        <w:t xml:space="preserve">unsigned char </w:t>
-      </w:r>
-      <w:proofErr w:type="spellStart"/>
-      <w:r>
-        <w:rPr>
-          <w:rFonts w:ascii="Menlo" w:hAnsi="Menlo" w:cs="Menlo"/>
-        </w:rPr>
-        <w:t>o_idle_state_LED</w:t>
-      </w:r>
-      <w:proofErr w:type="spellEnd"/>
+        <w:t>unsigned char o_idle_state_LED</w:t>
+      </w:r>
     </w:p>
     <w:p>
       <w:pPr>
@@ -458,16 +424,8 @@
           <w:rFonts w:ascii="Menlo" w:hAnsi="Menlo" w:cs="Menlo"/>
         </w:rPr>
         <w:lastRenderedPageBreak/>
-        <w:t xml:space="preserve">unsigned char </w:t>
-      </w:r>
-      <w:proofErr w:type="spellStart"/>
-      <w:r>
-        <w:rPr>
-          <w:rFonts w:ascii="Menlo" w:hAnsi="Menlo" w:cs="Menlo"/>
-        </w:rPr>
-        <w:t>o_disabled_state_LED</w:t>
-      </w:r>
-      <w:proofErr w:type="spellEnd"/>
+        <w:t>unsigned char o_disabled_state_LED</w:t>
+      </w:r>
     </w:p>
     <w:p>
       <w:pPr>
@@ -552,21 +510,7 @@
         <w:rPr>
           <w:rFonts w:ascii="Menlo" w:hAnsi="Menlo" w:cs="Menlo"/>
         </w:rPr>
-        <w:t xml:space="preserve">unsigned char </w:t>
-      </w:r>
-      <w:proofErr w:type="spellStart"/>
-      <w:r>
-        <w:rPr>
-          <w:rFonts w:ascii="Menlo" w:hAnsi="Menlo" w:cs="Menlo"/>
-        </w:rPr>
-        <w:t>g_system_state</w:t>
-      </w:r>
-      <w:proofErr w:type="spellEnd"/>
-      <w:r>
-        <w:rPr>
-          <w:rFonts w:ascii="Menlo" w:hAnsi="Menlo" w:cs="Menlo"/>
-        </w:rPr>
-        <w:t xml:space="preserve"> = M_SYSTEM_STATE_DISABLED</w:t>
+        <w:t>unsigned char g_system_state = M_SYSTEM_STATE_DISABLED</w:t>
       </w:r>
     </w:p>
     <w:p>
@@ -628,7 +572,6 @@
         </w:rPr>
         <w:t xml:space="preserve">of our program mostly consists of a single switch statement, that switches on the global variable </w:t>
       </w:r>
-      <w:proofErr w:type="spellStart"/>
       <w:r>
         <w:rPr>
           <w:rFonts w:ascii="Menlo" w:hAnsi="Menlo" w:cs="Menlo"/>
@@ -636,7 +579,6 @@
         </w:rPr>
         <w:t>g_system_state</w:t>
       </w:r>
-      <w:proofErr w:type="spellEnd"/>
       <w:r>
         <w:rPr>
           <w:rFonts w:ascii="Calibri" w:hAnsi="Calibri" w:cs="Menlo"/>
@@ -928,39 +870,7 @@
           <w:rFonts w:ascii="Menlo" w:hAnsi="Menlo" w:cs="Menlo"/>
           <w:sz w:val="22"/>
         </w:rPr>
-        <w:t xml:space="preserve">void </w:t>
-      </w:r>
-      <w:proofErr w:type="spellStart"/>
-      <w:r>
-        <w:rPr>
-          <w:rFonts w:ascii="Menlo" w:hAnsi="Menlo" w:cs="Menlo"/>
-          <w:sz w:val="22"/>
-        </w:rPr>
-        <w:t>send_</w:t>
-      </w:r>
-      <w:proofErr w:type="gramStart"/>
-      <w:r>
-        <w:rPr>
-          <w:rFonts w:ascii="Menlo" w:hAnsi="Menlo" w:cs="Menlo"/>
-          <w:sz w:val="22"/>
-        </w:rPr>
-        <w:t>timestamp</w:t>
-      </w:r>
-      <w:proofErr w:type="spellEnd"/>
-      <w:r>
-        <w:rPr>
-          <w:rFonts w:ascii="Menlo" w:hAnsi="Menlo" w:cs="Menlo"/>
-          <w:sz w:val="22"/>
-        </w:rPr>
-        <w:t>(</w:t>
-      </w:r>
-      <w:proofErr w:type="gramEnd"/>
-      <w:r>
-        <w:rPr>
-          <w:rFonts w:ascii="Menlo" w:hAnsi="Menlo" w:cs="Menlo"/>
-          <w:sz w:val="22"/>
-        </w:rPr>
-        <w:t>)</w:t>
+        <w:t>void send_timestamp()</w:t>
       </w:r>
     </w:p>
     <w:p>
@@ -986,21 +896,7 @@
         <w:rPr>
           <w:rFonts w:ascii="Calibri" w:hAnsi="Calibri" w:cs="Menlo"/>
         </w:rPr>
-        <w:t xml:space="preserve">is an auxiliary logger function that takes in 0 arguments, that logs the activity of the fan component of the system. It logs the fan’s status (on/off), and the </w:t>
-      </w:r>
-      <w:proofErr w:type="spellStart"/>
-      <w:r>
-        <w:rPr>
-          <w:rFonts w:ascii="Calibri" w:hAnsi="Calibri" w:cs="Menlo"/>
-        </w:rPr>
-        <w:t>datetime</w:t>
-      </w:r>
-      <w:proofErr w:type="spellEnd"/>
-      <w:r>
-        <w:rPr>
-          <w:rFonts w:ascii="Calibri" w:hAnsi="Calibri" w:cs="Menlo"/>
-        </w:rPr>
-        <w:t>. This is important not only because it is a basic system requirement of the project, but almost every single real-world application of embedded systems will have some sort of logging.</w:t>
+        <w:t>is an auxiliary logger function that takes in 0 arguments, that logs the activity of the fan component of the system. It logs the fan’s status (on/off), and the datetime. This is important not only because it is a basic system requirement of the project, but almost every single real-world application of embedded systems will have some sort of logging.</w:t>
       </w:r>
     </w:p>
     <w:p>
@@ -1062,7 +958,6 @@
         </w:rPr>
         <w:t xml:space="preserve">This ISR’s purpose is to update the values of the temperature and humidity, with the frequency depending on the amount of ticks that is specified for </w:t>
       </w:r>
-      <w:proofErr w:type="spellStart"/>
       <w:r>
         <w:rPr>
           <w:rFonts w:ascii="Menlo" w:hAnsi="Menlo" w:cs="Menlo"/>
@@ -1071,7 +966,6 @@
         </w:rPr>
         <w:t>temperature_humidity_sensor_sampling_tick</w:t>
       </w:r>
-      <w:proofErr w:type="spellEnd"/>
       <w:r>
         <w:rPr>
           <w:rFonts w:ascii="Calibri" w:hAnsi="Calibri" w:cs="Menlo"/>
@@ -1128,23 +1022,34 @@
           <w:rFonts w:ascii="Calibri" w:hAnsi="Calibri" w:cs="Menlo"/>
           <w:szCs w:val="22"/>
         </w:rPr>
-        <w:t xml:space="preserve">This ISR’s purpose is to handle the </w:t>
-      </w:r>
-      <w:proofErr w:type="spellStart"/>
-      <w:r>
+        <w:t>This ISR’s purpose is to handle the debouncing that occurs when/if one presses the pushbutton to force the system’s state to the disabled state.</w:t>
+      </w:r>
+    </w:p>
+    <w:p>
+      <w:pPr>
+        <w:spacing w:line="360" w:lineRule="auto"/>
         <w:rPr>
           <w:rFonts w:ascii="Calibri" w:hAnsi="Calibri" w:cs="Menlo"/>
           <w:szCs w:val="22"/>
         </w:rPr>
-        <w:t>debouncing</w:t>
-      </w:r>
-      <w:proofErr w:type="spellEnd"/>
-      <w:r>
-        <w:rPr>
-          <w:rFonts w:ascii="Calibri" w:hAnsi="Calibri" w:cs="Menlo"/>
+      </w:pPr>
+    </w:p>
+    <w:p>
+      <w:pPr>
+        <w:spacing w:line="360" w:lineRule="auto"/>
+        <w:rPr>
+          <w:rFonts w:ascii="Menlo" w:hAnsi="Menlo" w:cs="Menlo"/>
+          <w:sz w:val="22"/>
           <w:szCs w:val="22"/>
         </w:rPr>
-        <w:t xml:space="preserve"> that occurs when/if one presses the pushbutton to force the system’s state to the disabled state.</w:t>
+      </w:pPr>
+      <w:r>
+        <w:rPr>
+          <w:rFonts w:ascii="Menlo" w:hAnsi="Menlo" w:cs="Menlo"/>
+          <w:sz w:val="22"/>
+          <w:szCs w:val="22"/>
+        </w:rPr>
+        <w:t>ISR (ADC_vect)</w:t>
       </w:r>
     </w:p>
     <w:p>
@@ -1155,99 +1060,50 @@
           <w:szCs w:val="22"/>
         </w:rPr>
       </w:pPr>
-    </w:p>
-    <w:p>
-      <w:pPr>
-        <w:spacing w:line="360" w:lineRule="auto"/>
-        <w:rPr>
-          <w:rFonts w:ascii="Menlo" w:hAnsi="Menlo" w:cs="Menlo"/>
-          <w:sz w:val="22"/>
+      <w:r>
+        <w:rPr>
+          <w:rFonts w:ascii="Calibri" w:hAnsi="Calibri" w:cs="Menlo"/>
           <w:szCs w:val="22"/>
         </w:rPr>
-      </w:pPr>
-      <w:r>
-        <w:rPr>
-          <w:rFonts w:ascii="Menlo" w:hAnsi="Menlo" w:cs="Menlo"/>
-          <w:sz w:val="22"/>
+        <w:t xml:space="preserve">This ISR’s purpose is to </w:t>
+      </w:r>
+      <w:r>
+        <w:rPr>
+          <w:rFonts w:ascii="Calibri" w:hAnsi="Calibri" w:cs="Menlo"/>
           <w:szCs w:val="22"/>
         </w:rPr>
-        <w:t>ISR (</w:t>
-      </w:r>
-      <w:proofErr w:type="spellStart"/>
+        <w:t xml:space="preserve">provide the value that </w:t>
+      </w:r>
       <w:r>
         <w:rPr>
           <w:rFonts w:ascii="Menlo" w:hAnsi="Menlo" w:cs="Menlo"/>
           <w:sz w:val="22"/>
           <w:szCs w:val="22"/>
         </w:rPr>
-        <w:t>ADC_vect</w:t>
-      </w:r>
-      <w:proofErr w:type="spellEnd"/>
-      <w:r>
-        <w:rPr>
-          <w:rFonts w:ascii="Menlo" w:hAnsi="Menlo" w:cs="Menlo"/>
+        <w:t>water_level</w:t>
+      </w:r>
+      <w:r>
+        <w:rPr>
+          <w:rFonts w:ascii="Calibri" w:hAnsi="Calibri" w:cs="Menlo"/>
           <w:sz w:val="22"/>
           <w:szCs w:val="22"/>
         </w:rPr>
-        <w:t>)</w:t>
-      </w:r>
-    </w:p>
-    <w:p>
-      <w:pPr>
-        <w:spacing w:line="360" w:lineRule="auto"/>
+        <w:t xml:space="preserve"> </w:t>
+      </w:r>
+      <w:r>
         <w:rPr>
           <w:rFonts w:ascii="Calibri" w:hAnsi="Calibri" w:cs="Menlo"/>
           <w:szCs w:val="22"/>
         </w:rPr>
-      </w:pPr>
+        <w:t>should be set to. It initiates an interrupt to the Stack, once the ADC has completed its conversion from reading the current water level.</w:t>
+      </w:r>
       <w:r>
         <w:rPr>
           <w:rFonts w:ascii="Calibri" w:hAnsi="Calibri" w:cs="Menlo"/>
           <w:szCs w:val="22"/>
         </w:rPr>
-        <w:t xml:space="preserve">This ISR’s purpose is to </w:t>
-      </w:r>
-      <w:r>
-        <w:rPr>
-          <w:rFonts w:ascii="Calibri" w:hAnsi="Calibri" w:cs="Menlo"/>
-          <w:szCs w:val="22"/>
-        </w:rPr>
-        <w:t xml:space="preserve">provide the value that </w:t>
-      </w:r>
-      <w:proofErr w:type="spellStart"/>
-      <w:r>
-        <w:rPr>
-          <w:rFonts w:ascii="Menlo" w:hAnsi="Menlo" w:cs="Menlo"/>
-          <w:sz w:val="22"/>
-          <w:szCs w:val="22"/>
-        </w:rPr>
-        <w:t>water_level</w:t>
-      </w:r>
-      <w:proofErr w:type="spellEnd"/>
-      <w:r>
-        <w:rPr>
-          <w:rFonts w:ascii="Calibri" w:hAnsi="Calibri" w:cs="Menlo"/>
-          <w:sz w:val="22"/>
-          <w:szCs w:val="22"/>
-        </w:rPr>
-        <w:t xml:space="preserve"> </w:t>
-      </w:r>
-      <w:r>
-        <w:rPr>
-          <w:rFonts w:ascii="Calibri" w:hAnsi="Calibri" w:cs="Menlo"/>
-          <w:szCs w:val="22"/>
-        </w:rPr>
-        <w:t>should be set to. It initiates an interrupt to the Stack, once the ADC has completed its conversion from reading the current water level.</w:t>
-      </w:r>
-      <w:r>
-        <w:rPr>
-          <w:rFonts w:ascii="Calibri" w:hAnsi="Calibri" w:cs="Menlo"/>
-          <w:szCs w:val="22"/>
-        </w:rPr>
         <w:t xml:space="preserve"> occurring </w:t>
       </w:r>
-      <w:bookmarkStart w:id="0" w:name="_GoBack"/>
-      <w:bookmarkEnd w:id="0"/>
     </w:p>
     <w:p>
       <w:pPr>
@@ -1463,10 +1319,133 @@
           <w:sz w:val="28"/>
         </w:rPr>
         <w:lastRenderedPageBreak/>
+        <w:t xml:space="preserve">Official </w:t>
+      </w:r>
+      <w:r>
+        <w:rPr>
+          <w:rFonts w:ascii="Calibri" w:hAnsi="Calibri" w:cs="Times New Roman"/>
+          <w:i/>
+          <w:sz w:val="28"/>
+        </w:rPr>
         <w:t>Test Plan:</w:t>
       </w:r>
     </w:p>
     <w:p>
+      <w:pPr>
+        <w:spacing w:line="240" w:lineRule="auto"/>
+        <w:rPr>
+          <w:rFonts w:ascii="Calibri" w:hAnsi="Calibri" w:cs="Times New Roman"/>
+        </w:rPr>
+      </w:pPr>
+      <w:r>
+        <w:rPr>
+          <w:rFonts w:ascii="Calibri" w:hAnsi="Calibri" w:cs="Times New Roman"/>
+        </w:rPr>
+        <w:t>Test Equipment/Environment:</w:t>
+      </w:r>
+    </w:p>
+    <w:p>
+      <w:pPr>
+        <w:pStyle w:val="ListParagraph"/>
+        <w:numPr>
+          <w:ilvl w:val="0"/>
+          <w:numId w:val="3"/>
+        </w:numPr>
+        <w:rPr>
+          <w:rFonts w:ascii="Calibri" w:hAnsi="Calibri" w:cs="Times New Roman"/>
+        </w:rPr>
+      </w:pPr>
+      <w:r>
+        <w:rPr>
+          <w:rFonts w:ascii="Calibri" w:hAnsi="Calibri" w:cs="Times New Roman"/>
+        </w:rPr>
+        <w:t>Completed Arduino implementation</w:t>
+      </w:r>
+    </w:p>
+    <w:p>
+      <w:pPr>
+        <w:pStyle w:val="ListParagraph"/>
+        <w:numPr>
+          <w:ilvl w:val="0"/>
+          <w:numId w:val="3"/>
+        </w:numPr>
+        <w:rPr>
+          <w:rFonts w:ascii="Calibri" w:hAnsi="Calibri" w:cs="Times New Roman"/>
+        </w:rPr>
+      </w:pPr>
+      <w:r>
+        <w:rPr>
+          <w:rFonts w:ascii="Calibri" w:hAnsi="Calibri" w:cs="Times New Roman"/>
+        </w:rPr>
+        <w:t>A desk, or other clean/flat surface with room to safely move the system around.</w:t>
+      </w:r>
+    </w:p>
+    <w:p>
+      <w:pPr>
+        <w:pStyle w:val="ListParagraph"/>
+        <w:numPr>
+          <w:ilvl w:val="0"/>
+          <w:numId w:val="3"/>
+        </w:numPr>
+        <w:rPr>
+          <w:rFonts w:ascii="Calibri" w:hAnsi="Calibri" w:cs="Times New Roman"/>
+        </w:rPr>
+      </w:pPr>
+      <w:r>
+        <w:rPr>
+          <w:rFonts w:ascii="Calibri" w:hAnsi="Calibri" w:cs="Times New Roman"/>
+        </w:rPr>
+        <w:t>A reservoir of water (a cup, mug, Tupperware, bowl, etc).</w:t>
+      </w:r>
+    </w:p>
+    <w:p>
+      <w:pPr>
+        <w:pStyle w:val="ListParagraph"/>
+        <w:numPr>
+          <w:ilvl w:val="0"/>
+          <w:numId w:val="3"/>
+        </w:numPr>
+        <w:rPr>
+          <w:rFonts w:ascii="Calibri" w:hAnsi="Calibri" w:cs="Times New Roman"/>
+        </w:rPr>
+      </w:pPr>
+      <w:r>
+        <w:rPr>
+          <w:rFonts w:ascii="Calibri" w:hAnsi="Calibri" w:cs="Times New Roman"/>
+        </w:rPr>
+        <w:t>If possible, close proximity to a door leading outside. This is one possible method of cooling the air surrounding the system, walking outside momentarily then coming backing inside. The system should be portable enough to achieve this.</w:t>
+      </w:r>
+    </w:p>
+    <w:p>
+      <w:pPr>
+        <w:pStyle w:val="ListParagraph"/>
+        <w:numPr>
+          <w:ilvl w:val="0"/>
+          <w:numId w:val="3"/>
+        </w:numPr>
+        <w:rPr>
+          <w:rFonts w:ascii="Calibri" w:hAnsi="Calibri" w:cs="Times New Roman"/>
+        </w:rPr>
+      </w:pPr>
+      <w:r>
+        <w:rPr>
+          <w:rFonts w:ascii="Calibri" w:hAnsi="Calibri" w:cs="Times New Roman"/>
+        </w:rPr>
+        <w:t>Or, some sort of heating element the modify the air temperature. This could be a hair dryer, space heater, heating vent nearby, air conditioner, refrigerator, etc.</w:t>
+      </w:r>
+    </w:p>
+    <w:p>
+      <w:pPr>
+        <w:pStyle w:val="ListParagraph"/>
+        <w:rPr>
+          <w:rFonts w:ascii="Calibri" w:hAnsi="Calibri" w:cs="Times New Roman"/>
+        </w:rPr>
+      </w:pPr>
+    </w:p>
+    <w:p>
+      <w:pPr>
+        <w:spacing w:line="240" w:lineRule="auto"/>
+      </w:pPr>
       <w:r>
         <w:t xml:space="preserve">General </w:t>
       </w:r>
@@ -1481,6 +1460,7 @@
           <w:ilvl w:val="0"/>
           <w:numId w:val="1"/>
         </w:numPr>
+        <w:spacing w:line="240" w:lineRule="auto"/>
         <w:rPr>
           <w:sz w:val="24"/>
           <w:szCs w:val="24"/>
@@ -1779,6 +1759,15 @@
       <w:pPr>
         <w:ind w:left="720"/>
       </w:pPr>
+    </w:p>
+    <w:p>
+      <w:pPr>
+        <w:ind w:left="720"/>
+      </w:pPr>
+      <w:r>
+        <w:lastRenderedPageBreak/>
+        <w:t xml:space="preserve">System </w:t>
+      </w:r>
       <w:r>
         <w:t>State:</w:t>
       </w:r>
@@ -1882,6 +1871,200 @@
         </w:rPr>
         <w:t>Add water to reservoir. Assert that state changes back to idle.</w:t>
       </w:r>
+    </w:p>
+    <w:p/>
+    <w:p>
+      <w:pPr>
+        <w:spacing w:line="240" w:lineRule="auto"/>
+        <w:rPr>
+          <w:i/>
+          <w:sz w:val="28"/>
+        </w:rPr>
+      </w:pPr>
+      <w:r>
+        <w:rPr>
+          <w:i/>
+          <w:sz w:val="28"/>
+        </w:rPr>
+        <w:t>Presentation Plan:</w:t>
+      </w:r>
+    </w:p>
+    <w:p>
+      <w:pPr>
+        <w:spacing w:line="240" w:lineRule="auto"/>
+      </w:pPr>
+      <w:r>
+        <w:t>Unless Dr. Lancaster leads the presentation giving explicit instructions for demonstration, here is a general presentation plan to show required functionality:</w:t>
+      </w:r>
+    </w:p>
+    <w:p>
+      <w:pPr>
+        <w:spacing w:line="240" w:lineRule="auto"/>
+        <w:ind w:left="720"/>
+      </w:pPr>
+      <w:r>
+        <w:t xml:space="preserve">1.) </w:t>
+      </w:r>
+      <w:r>
+        <w:t>Show a clear view of the system in the webcam’s view.</w:t>
+      </w:r>
+    </w:p>
+    <w:p>
+      <w:pPr>
+        <w:pStyle w:val="ListParagraph"/>
+        <w:numPr>
+          <w:ilvl w:val="0"/>
+          <w:numId w:val="4"/>
+        </w:numPr>
+        <w:spacing w:line="240" w:lineRule="auto"/>
+      </w:pPr>
+      <w:r>
+        <w:t>Here, we can give a quick rundown of our implementation, and describing the overall layout of the circuit components (which pins we used, etc).</w:t>
+      </w:r>
+    </w:p>
+    <w:p>
+      <w:pPr>
+        <w:pStyle w:val="ListParagraph"/>
+        <w:spacing w:line="240" w:lineRule="auto"/>
+        <w:ind w:left="1440"/>
+      </w:pPr>
+    </w:p>
+    <w:p>
+      <w:pPr>
+        <w:pStyle w:val="ListParagraph"/>
+        <w:numPr>
+          <w:ilvl w:val="0"/>
+          <w:numId w:val="4"/>
+        </w:numPr>
+        <w:spacing w:line="240" w:lineRule="auto"/>
+      </w:pPr>
+      <w:r>
+        <w:t>Since the Arduino IDE will be open on the presenter’s screen, we could share the screen to briefly show our code.</w:t>
+      </w:r>
+    </w:p>
+    <w:p>
+      <w:pPr>
+        <w:spacing w:line="240" w:lineRule="auto"/>
+        <w:ind w:left="720"/>
+      </w:pPr>
+      <w:r>
+        <w:t>2.)  Demonstrate the LCD display, showing the information</w:t>
+      </w:r>
+      <w:r>
+        <w:t xml:space="preserve"> on the screen to the webcam.</w:t>
+      </w:r>
+    </w:p>
+    <w:p>
+      <w:pPr>
+        <w:spacing w:line="240" w:lineRule="auto"/>
+        <w:ind w:left="720"/>
+      </w:pPr>
+      <w:r>
+        <w:t xml:space="preserve">3.) </w:t>
+      </w:r>
+      <w:r>
+        <w:t>Try to demonstrate each state that the system can achieve. This will be the trickiest part of the presentation.</w:t>
+      </w:r>
+    </w:p>
+    <w:p>
+      <w:pPr>
+        <w:pStyle w:val="ListParagraph"/>
+        <w:numPr>
+          <w:ilvl w:val="0"/>
+          <w:numId w:val="6"/>
+        </w:numPr>
+        <w:spacing w:line="240" w:lineRule="auto"/>
+      </w:pPr>
+      <w:r>
+        <w:t>Idle state:</w:t>
+      </w:r>
+    </w:p>
+    <w:p>
+      <w:pPr>
+        <w:pStyle w:val="ListParagraph"/>
+        <w:numPr>
+          <w:ilvl w:val="1"/>
+          <w:numId w:val="6"/>
+        </w:numPr>
+        <w:spacing w:line="240" w:lineRule="auto"/>
+      </w:pPr>
+      <w:r>
+        <w:t>This should be the state the system enters on power on. The yellow LED should illuminate.</w:t>
+      </w:r>
+    </w:p>
+    <w:p>
+      <w:pPr>
+        <w:pStyle w:val="ListParagraph"/>
+        <w:numPr>
+          <w:ilvl w:val="0"/>
+          <w:numId w:val="6"/>
+        </w:numPr>
+        <w:spacing w:line="240" w:lineRule="auto"/>
+      </w:pPr>
+      <w:r>
+        <w:t>Running state:</w:t>
+      </w:r>
+    </w:p>
+    <w:p>
+      <w:pPr>
+        <w:pStyle w:val="ListParagraph"/>
+        <w:numPr>
+          <w:ilvl w:val="1"/>
+          <w:numId w:val="6"/>
+        </w:numPr>
+        <w:spacing w:line="240" w:lineRule="auto"/>
+      </w:pPr>
+      <w:r>
+        <w:t>To simulate a rise in temperature, we could temporarily alter the temperature threshold in the code to be below that of the temperature in the room. Ensure there is a proper amount of water in the reservoir. Once the temperature reads as above the threshold, the system should enter the running state.</w:t>
+      </w:r>
+    </w:p>
+    <w:p>
+      <w:pPr>
+        <w:pStyle w:val="ListParagraph"/>
+        <w:numPr>
+          <w:ilvl w:val="1"/>
+          <w:numId w:val="6"/>
+        </w:numPr>
+        <w:spacing w:line="240" w:lineRule="auto"/>
+      </w:pPr>
+      <w:r>
+        <w:t>Move to a cooler temperature, or raise the temperature threshold to be above what the current room is. State should return to idle.</w:t>
+      </w:r>
+      <w:bookmarkStart w:id="0" w:name="_GoBack"/>
+      <w:bookmarkEnd w:id="0"/>
+    </w:p>
+    <w:p>
+      <w:pPr>
+        <w:pStyle w:val="ListParagraph"/>
+        <w:numPr>
+          <w:ilvl w:val="0"/>
+          <w:numId w:val="6"/>
+        </w:numPr>
+        <w:spacing w:line="240" w:lineRule="auto"/>
+      </w:pPr>
+      <w:r>
+        <w:t>Error state:</w:t>
+      </w:r>
+    </w:p>
+    <w:p>
+      <w:pPr>
+        <w:pStyle w:val="ListParagraph"/>
+        <w:numPr>
+          <w:ilvl w:val="1"/>
+          <w:numId w:val="6"/>
+        </w:numPr>
+        <w:spacing w:line="240" w:lineRule="auto"/>
+      </w:pPr>
+      <w:r>
+        <w:t>Empty enough water out of the reservoir to bring the resting water level below the threshold. The system should now enter the error state.</w:t>
+      </w:r>
+    </w:p>
+    <w:p>
+      <w:pPr>
+        <w:pStyle w:val="ListParagraph"/>
+        <w:spacing w:line="240" w:lineRule="auto"/>
+        <w:ind w:left="2160"/>
+      </w:pPr>
     </w:p>
     <w:sectPr>
       <w:pgSz w:w="12240" w:h="15840"/>
@@ -1896,6 +2079,118 @@
 <file path=word/numbering.xml><?xml version="1.0" encoding="utf-8"?>
 <w:numbering xmlns:wpc="http://schemas.microsoft.com/office/word/2010/wordprocessingCanvas" xmlns:mo="http://schemas.microsoft.com/office/mac/office/2008/main" xmlns:mc="http://schemas.openxmlformats.org/markup-compatibility/2006" xmlns:mv="urn:schemas-microsoft-com:mac:vml" xmlns:o="urn:schemas-microsoft-com:office:office" xmlns:r="http://schemas.openxmlformats.org/officeDocument/2006/relationships" xmlns:m="http://schemas.openxmlformats.org/officeDocument/2006/math" xmlns:v="urn:schemas-microsoft-com:vml" xmlns:wp14="http://schemas.microsoft.com/office/word/2010/wordprocessingDrawing" xmlns:wp="http://schemas.openxmlformats.org/drawingml/2006/wordprocessingDrawing" xmlns:w10="urn:schemas-microsoft-com:office:word" xmlns:w="http://schemas.openxmlformats.org/wordprocessingml/2006/main" xmlns:w14="http://schemas.microsoft.com/office/word/2010/wordml" xmlns:w15="http://schemas.microsoft.com/office/word/2012/wordml" xmlns:wpg="http://schemas.microsoft.com/office/word/2010/wordprocessingGroup" xmlns:wpi="http://schemas.microsoft.com/office/word/2010/wordprocessingInk" xmlns:wne="http://schemas.microsoft.com/office/word/2006/wordml" xmlns:wps="http://schemas.microsoft.com/office/word/2010/wordprocessingShape" mc:Ignorable="w14 w15 wp14">
   <w:abstractNum w:abstractNumId="0">
+    <w:nsid w:val="009D33A6"/>
+    <w:multiLevelType w:val="hybridMultilevel"/>
+    <w:tmpl w:val="3620B6D6"/>
+    <w:lvl w:ilvl="0" w:tplc="ADA88BE8">
+      <w:numFmt w:val="bullet"/>
+      <w:lvlText w:val="-"/>
+      <w:lvlJc w:val="left"/>
+      <w:pPr>
+        <w:ind w:left="2160" w:hanging="360"/>
+      </w:pPr>
+      <w:rPr>
+        <w:rFonts w:ascii="Calibri" w:eastAsiaTheme="minorHAnsi" w:hAnsi="Calibri" w:cs="Times New Roman" w:hint="default"/>
+      </w:rPr>
+    </w:lvl>
+    <w:lvl w:ilvl="1" w:tplc="04090003" w:tentative="1">
+      <w:start w:val="1"/>
+      <w:numFmt w:val="bullet"/>
+      <w:lvlText w:val="o"/>
+      <w:lvlJc w:val="left"/>
+      <w:pPr>
+        <w:ind w:left="2880" w:hanging="360"/>
+      </w:pPr>
+      <w:rPr>
+        <w:rFonts w:ascii="Courier New" w:hAnsi="Courier New" w:cs="Courier New" w:hint="default"/>
+      </w:rPr>
+    </w:lvl>
+    <w:lvl w:ilvl="2" w:tplc="04090005" w:tentative="1">
+      <w:start w:val="1"/>
+      <w:numFmt w:val="bullet"/>
+      <w:lvlText w:val=""/>
+      <w:lvlJc w:val="left"/>
+      <w:pPr>
+        <w:ind w:left="3600" w:hanging="360"/>
+      </w:pPr>
+      <w:rPr>
+        <w:rFonts w:ascii="Wingdings" w:hAnsi="Wingdings" w:hint="default"/>
+      </w:rPr>
+    </w:lvl>
+    <w:lvl w:ilvl="3" w:tplc="04090001" w:tentative="1">
+      <w:start w:val="1"/>
+      <w:numFmt w:val="bullet"/>
+      <w:lvlText w:val=""/>
+      <w:lvlJc w:val="left"/>
+      <w:pPr>
+        <w:ind w:left="4320" w:hanging="360"/>
+      </w:pPr>
+      <w:rPr>
+        <w:rFonts w:ascii="Symbol" w:hAnsi="Symbol" w:hint="default"/>
+      </w:rPr>
+    </w:lvl>
+    <w:lvl w:ilvl="4" w:tplc="04090003" w:tentative="1">
+      <w:start w:val="1"/>
+      <w:numFmt w:val="bullet"/>
+      <w:lvlText w:val="o"/>
+      <w:lvlJc w:val="left"/>
+      <w:pPr>
+        <w:ind w:left="5040" w:hanging="360"/>
+      </w:pPr>
+      <w:rPr>
+        <w:rFonts w:ascii="Courier New" w:hAnsi="Courier New" w:cs="Courier New" w:hint="default"/>
+      </w:rPr>
+    </w:lvl>
+    <w:lvl w:ilvl="5" w:tplc="04090005" w:tentative="1">
+      <w:start w:val="1"/>
+      <w:numFmt w:val="bullet"/>
+      <w:lvlText w:val=""/>
+      <w:lvlJc w:val="left"/>
+      <w:pPr>
+        <w:ind w:left="5760" w:hanging="360"/>
+      </w:pPr>
+      <w:rPr>
+        <w:rFonts w:ascii="Wingdings" w:hAnsi="Wingdings" w:hint="default"/>
+      </w:rPr>
+    </w:lvl>
+    <w:lvl w:ilvl="6" w:tplc="04090001" w:tentative="1">
+      <w:start w:val="1"/>
+      <w:numFmt w:val="bullet"/>
+      <w:lvlText w:val=""/>
+      <w:lvlJc w:val="left"/>
+      <w:pPr>
+        <w:ind w:left="6480" w:hanging="360"/>
+      </w:pPr>
+      <w:rPr>
+        <w:rFonts w:ascii="Symbol" w:hAnsi="Symbol" w:hint="default"/>
+      </w:rPr>
+    </w:lvl>
+    <w:lvl w:ilvl="7" w:tplc="04090003" w:tentative="1">
+      <w:start w:val="1"/>
+      <w:numFmt w:val="bullet"/>
+      <w:lvlText w:val="o"/>
+      <w:lvlJc w:val="left"/>
+      <w:pPr>
+        <w:ind w:left="7200" w:hanging="360"/>
+      </w:pPr>
+      <w:rPr>
+        <w:rFonts w:ascii="Courier New" w:hAnsi="Courier New" w:cs="Courier New" w:hint="default"/>
+      </w:rPr>
+    </w:lvl>
+    <w:lvl w:ilvl="8" w:tplc="04090005" w:tentative="1">
+      <w:start w:val="1"/>
+      <w:numFmt w:val="bullet"/>
+      <w:lvlText w:val=""/>
+      <w:lvlJc w:val="left"/>
+      <w:pPr>
+        <w:ind w:left="7920" w:hanging="360"/>
+      </w:pPr>
+      <w:rPr>
+        <w:rFonts w:ascii="Wingdings" w:hAnsi="Wingdings" w:hint="default"/>
+      </w:rPr>
+    </w:lvl>
+  </w:abstractNum>
+  <w:abstractNum w:abstractNumId="1">
     <w:nsid w:val="09DC00F4"/>
     <w:multiLevelType w:val="hybridMultilevel"/>
     <w:tmpl w:val="17044A26"/>
@@ -2007,7 +2302,7 @@
       </w:rPr>
     </w:lvl>
   </w:abstractNum>
-  <w:abstractNum w:abstractNumId="1">
+  <w:abstractNum w:abstractNumId="2">
     <w:nsid w:val="10E710BD"/>
     <w:multiLevelType w:val="hybridMultilevel"/>
     <w:tmpl w:val="23909CC6"/>
@@ -2119,11 +2414,359 @@
       </w:rPr>
     </w:lvl>
   </w:abstractNum>
+  <w:abstractNum w:abstractNumId="3">
+    <w:nsid w:val="36DA08BF"/>
+    <w:multiLevelType w:val="hybridMultilevel"/>
+    <w:tmpl w:val="8530E5DC"/>
+    <w:lvl w:ilvl="0" w:tplc="ADA88BE8">
+      <w:numFmt w:val="bullet"/>
+      <w:lvlText w:val="-"/>
+      <w:lvlJc w:val="left"/>
+      <w:pPr>
+        <w:ind w:left="1440" w:hanging="360"/>
+      </w:pPr>
+      <w:rPr>
+        <w:rFonts w:ascii="Calibri" w:eastAsiaTheme="minorHAnsi" w:hAnsi="Calibri" w:cs="Times New Roman" w:hint="default"/>
+      </w:rPr>
+    </w:lvl>
+    <w:lvl w:ilvl="1" w:tplc="04090003">
+      <w:start w:val="1"/>
+      <w:numFmt w:val="bullet"/>
+      <w:lvlText w:val="o"/>
+      <w:lvlJc w:val="left"/>
+      <w:pPr>
+        <w:ind w:left="2160" w:hanging="360"/>
+      </w:pPr>
+      <w:rPr>
+        <w:rFonts w:ascii="Courier New" w:hAnsi="Courier New" w:cs="Courier New" w:hint="default"/>
+      </w:rPr>
+    </w:lvl>
+    <w:lvl w:ilvl="2" w:tplc="04090005" w:tentative="1">
+      <w:start w:val="1"/>
+      <w:numFmt w:val="bullet"/>
+      <w:lvlText w:val=""/>
+      <w:lvlJc w:val="left"/>
+      <w:pPr>
+        <w:ind w:left="2880" w:hanging="360"/>
+      </w:pPr>
+      <w:rPr>
+        <w:rFonts w:ascii="Wingdings" w:hAnsi="Wingdings" w:hint="default"/>
+      </w:rPr>
+    </w:lvl>
+    <w:lvl w:ilvl="3" w:tplc="04090001" w:tentative="1">
+      <w:start w:val="1"/>
+      <w:numFmt w:val="bullet"/>
+      <w:lvlText w:val=""/>
+      <w:lvlJc w:val="left"/>
+      <w:pPr>
+        <w:ind w:left="3600" w:hanging="360"/>
+      </w:pPr>
+      <w:rPr>
+        <w:rFonts w:ascii="Symbol" w:hAnsi="Symbol" w:hint="default"/>
+      </w:rPr>
+    </w:lvl>
+    <w:lvl w:ilvl="4" w:tplc="04090003" w:tentative="1">
+      <w:start w:val="1"/>
+      <w:numFmt w:val="bullet"/>
+      <w:lvlText w:val="o"/>
+      <w:lvlJc w:val="left"/>
+      <w:pPr>
+        <w:ind w:left="4320" w:hanging="360"/>
+      </w:pPr>
+      <w:rPr>
+        <w:rFonts w:ascii="Courier New" w:hAnsi="Courier New" w:cs="Courier New" w:hint="default"/>
+      </w:rPr>
+    </w:lvl>
+    <w:lvl w:ilvl="5" w:tplc="04090005" w:tentative="1">
+      <w:start w:val="1"/>
+      <w:numFmt w:val="bullet"/>
+      <w:lvlText w:val=""/>
+      <w:lvlJc w:val="left"/>
+      <w:pPr>
+        <w:ind w:left="5040" w:hanging="360"/>
+      </w:pPr>
+      <w:rPr>
+        <w:rFonts w:ascii="Wingdings" w:hAnsi="Wingdings" w:hint="default"/>
+      </w:rPr>
+    </w:lvl>
+    <w:lvl w:ilvl="6" w:tplc="04090001" w:tentative="1">
+      <w:start w:val="1"/>
+      <w:numFmt w:val="bullet"/>
+      <w:lvlText w:val=""/>
+      <w:lvlJc w:val="left"/>
+      <w:pPr>
+        <w:ind w:left="5760" w:hanging="360"/>
+      </w:pPr>
+      <w:rPr>
+        <w:rFonts w:ascii="Symbol" w:hAnsi="Symbol" w:hint="default"/>
+      </w:rPr>
+    </w:lvl>
+    <w:lvl w:ilvl="7" w:tplc="04090003" w:tentative="1">
+      <w:start w:val="1"/>
+      <w:numFmt w:val="bullet"/>
+      <w:lvlText w:val="o"/>
+      <w:lvlJc w:val="left"/>
+      <w:pPr>
+        <w:ind w:left="6480" w:hanging="360"/>
+      </w:pPr>
+      <w:rPr>
+        <w:rFonts w:ascii="Courier New" w:hAnsi="Courier New" w:cs="Courier New" w:hint="default"/>
+      </w:rPr>
+    </w:lvl>
+    <w:lvl w:ilvl="8" w:tplc="04090005" w:tentative="1">
+      <w:start w:val="1"/>
+      <w:numFmt w:val="bullet"/>
+      <w:lvlText w:val=""/>
+      <w:lvlJc w:val="left"/>
+      <w:pPr>
+        <w:ind w:left="7200" w:hanging="360"/>
+      </w:pPr>
+      <w:rPr>
+        <w:rFonts w:ascii="Wingdings" w:hAnsi="Wingdings" w:hint="default"/>
+      </w:rPr>
+    </w:lvl>
+  </w:abstractNum>
+  <w:abstractNum w:abstractNumId="4">
+    <w:nsid w:val="39A22F10"/>
+    <w:multiLevelType w:val="hybridMultilevel"/>
+    <w:tmpl w:val="465215AC"/>
+    <w:lvl w:ilvl="0" w:tplc="ADA88BE8">
+      <w:numFmt w:val="bullet"/>
+      <w:lvlText w:val="-"/>
+      <w:lvlJc w:val="left"/>
+      <w:pPr>
+        <w:ind w:left="1440" w:hanging="360"/>
+      </w:pPr>
+      <w:rPr>
+        <w:rFonts w:ascii="Calibri" w:eastAsiaTheme="minorHAnsi" w:hAnsi="Calibri" w:cs="Times New Roman" w:hint="default"/>
+      </w:rPr>
+    </w:lvl>
+    <w:lvl w:ilvl="1" w:tplc="04090003" w:tentative="1">
+      <w:start w:val="1"/>
+      <w:numFmt w:val="bullet"/>
+      <w:lvlText w:val="o"/>
+      <w:lvlJc w:val="left"/>
+      <w:pPr>
+        <w:ind w:left="2160" w:hanging="360"/>
+      </w:pPr>
+      <w:rPr>
+        <w:rFonts w:ascii="Courier New" w:hAnsi="Courier New" w:cs="Courier New" w:hint="default"/>
+      </w:rPr>
+    </w:lvl>
+    <w:lvl w:ilvl="2" w:tplc="04090005" w:tentative="1">
+      <w:start w:val="1"/>
+      <w:numFmt w:val="bullet"/>
+      <w:lvlText w:val=""/>
+      <w:lvlJc w:val="left"/>
+      <w:pPr>
+        <w:ind w:left="2880" w:hanging="360"/>
+      </w:pPr>
+      <w:rPr>
+        <w:rFonts w:ascii="Wingdings" w:hAnsi="Wingdings" w:hint="default"/>
+      </w:rPr>
+    </w:lvl>
+    <w:lvl w:ilvl="3" w:tplc="04090001" w:tentative="1">
+      <w:start w:val="1"/>
+      <w:numFmt w:val="bullet"/>
+      <w:lvlText w:val=""/>
+      <w:lvlJc w:val="left"/>
+      <w:pPr>
+        <w:ind w:left="3600" w:hanging="360"/>
+      </w:pPr>
+      <w:rPr>
+        <w:rFonts w:ascii="Symbol" w:hAnsi="Symbol" w:hint="default"/>
+      </w:rPr>
+    </w:lvl>
+    <w:lvl w:ilvl="4" w:tplc="04090003" w:tentative="1">
+      <w:start w:val="1"/>
+      <w:numFmt w:val="bullet"/>
+      <w:lvlText w:val="o"/>
+      <w:lvlJc w:val="left"/>
+      <w:pPr>
+        <w:ind w:left="4320" w:hanging="360"/>
+      </w:pPr>
+      <w:rPr>
+        <w:rFonts w:ascii="Courier New" w:hAnsi="Courier New" w:cs="Courier New" w:hint="default"/>
+      </w:rPr>
+    </w:lvl>
+    <w:lvl w:ilvl="5" w:tplc="04090005" w:tentative="1">
+      <w:start w:val="1"/>
+      <w:numFmt w:val="bullet"/>
+      <w:lvlText w:val=""/>
+      <w:lvlJc w:val="left"/>
+      <w:pPr>
+        <w:ind w:left="5040" w:hanging="360"/>
+      </w:pPr>
+      <w:rPr>
+        <w:rFonts w:ascii="Wingdings" w:hAnsi="Wingdings" w:hint="default"/>
+      </w:rPr>
+    </w:lvl>
+    <w:lvl w:ilvl="6" w:tplc="04090001" w:tentative="1">
+      <w:start w:val="1"/>
+      <w:numFmt w:val="bullet"/>
+      <w:lvlText w:val=""/>
+      <w:lvlJc w:val="left"/>
+      <w:pPr>
+        <w:ind w:left="5760" w:hanging="360"/>
+      </w:pPr>
+      <w:rPr>
+        <w:rFonts w:ascii="Symbol" w:hAnsi="Symbol" w:hint="default"/>
+      </w:rPr>
+    </w:lvl>
+    <w:lvl w:ilvl="7" w:tplc="04090003" w:tentative="1">
+      <w:start w:val="1"/>
+      <w:numFmt w:val="bullet"/>
+      <w:lvlText w:val="o"/>
+      <w:lvlJc w:val="left"/>
+      <w:pPr>
+        <w:ind w:left="6480" w:hanging="360"/>
+      </w:pPr>
+      <w:rPr>
+        <w:rFonts w:ascii="Courier New" w:hAnsi="Courier New" w:cs="Courier New" w:hint="default"/>
+      </w:rPr>
+    </w:lvl>
+    <w:lvl w:ilvl="8" w:tplc="04090005" w:tentative="1">
+      <w:start w:val="1"/>
+      <w:numFmt w:val="bullet"/>
+      <w:lvlText w:val=""/>
+      <w:lvlJc w:val="left"/>
+      <w:pPr>
+        <w:ind w:left="7200" w:hanging="360"/>
+      </w:pPr>
+      <w:rPr>
+        <w:rFonts w:ascii="Wingdings" w:hAnsi="Wingdings" w:hint="default"/>
+      </w:rPr>
+    </w:lvl>
+  </w:abstractNum>
+  <w:abstractNum w:abstractNumId="5">
+    <w:nsid w:val="6B305750"/>
+    <w:multiLevelType w:val="hybridMultilevel"/>
+    <w:tmpl w:val="A89C14B4"/>
+    <w:lvl w:ilvl="0" w:tplc="ADA88BE8">
+      <w:numFmt w:val="bullet"/>
+      <w:lvlText w:val="-"/>
+      <w:lvlJc w:val="left"/>
+      <w:pPr>
+        <w:ind w:left="720" w:hanging="360"/>
+      </w:pPr>
+      <w:rPr>
+        <w:rFonts w:ascii="Calibri" w:eastAsiaTheme="minorHAnsi" w:hAnsi="Calibri" w:cs="Times New Roman" w:hint="default"/>
+      </w:rPr>
+    </w:lvl>
+    <w:lvl w:ilvl="1" w:tplc="04090003" w:tentative="1">
+      <w:start w:val="1"/>
+      <w:numFmt w:val="bullet"/>
+      <w:lvlText w:val="o"/>
+      <w:lvlJc w:val="left"/>
+      <w:pPr>
+        <w:ind w:left="1440" w:hanging="360"/>
+      </w:pPr>
+      <w:rPr>
+        <w:rFonts w:ascii="Courier New" w:hAnsi="Courier New" w:cs="Courier New" w:hint="default"/>
+      </w:rPr>
+    </w:lvl>
+    <w:lvl w:ilvl="2" w:tplc="04090005" w:tentative="1">
+      <w:start w:val="1"/>
+      <w:numFmt w:val="bullet"/>
+      <w:lvlText w:val=""/>
+      <w:lvlJc w:val="left"/>
+      <w:pPr>
+        <w:ind w:left="2160" w:hanging="360"/>
+      </w:pPr>
+      <w:rPr>
+        <w:rFonts w:ascii="Wingdings" w:hAnsi="Wingdings" w:hint="default"/>
+      </w:rPr>
+    </w:lvl>
+    <w:lvl w:ilvl="3" w:tplc="04090001" w:tentative="1">
+      <w:start w:val="1"/>
+      <w:numFmt w:val="bullet"/>
+      <w:lvlText w:val=""/>
+      <w:lvlJc w:val="left"/>
+      <w:pPr>
+        <w:ind w:left="2880" w:hanging="360"/>
+      </w:pPr>
+      <w:rPr>
+        <w:rFonts w:ascii="Symbol" w:hAnsi="Symbol" w:hint="default"/>
+      </w:rPr>
+    </w:lvl>
+    <w:lvl w:ilvl="4" w:tplc="04090003" w:tentative="1">
+      <w:start w:val="1"/>
+      <w:numFmt w:val="bullet"/>
+      <w:lvlText w:val="o"/>
+      <w:lvlJc w:val="left"/>
+      <w:pPr>
+        <w:ind w:left="3600" w:hanging="360"/>
+      </w:pPr>
+      <w:rPr>
+        <w:rFonts w:ascii="Courier New" w:hAnsi="Courier New" w:cs="Courier New" w:hint="default"/>
+      </w:rPr>
+    </w:lvl>
+    <w:lvl w:ilvl="5" w:tplc="04090005" w:tentative="1">
+      <w:start w:val="1"/>
+      <w:numFmt w:val="bullet"/>
+      <w:lvlText w:val=""/>
+      <w:lvlJc w:val="left"/>
+      <w:pPr>
+        <w:ind w:left="4320" w:hanging="360"/>
+      </w:pPr>
+      <w:rPr>
+        <w:rFonts w:ascii="Wingdings" w:hAnsi="Wingdings" w:hint="default"/>
+      </w:rPr>
+    </w:lvl>
+    <w:lvl w:ilvl="6" w:tplc="04090001" w:tentative="1">
+      <w:start w:val="1"/>
+      <w:numFmt w:val="bullet"/>
+      <w:lvlText w:val=""/>
+      <w:lvlJc w:val="left"/>
+      <w:pPr>
+        <w:ind w:left="5040" w:hanging="360"/>
+      </w:pPr>
+      <w:rPr>
+        <w:rFonts w:ascii="Symbol" w:hAnsi="Symbol" w:hint="default"/>
+      </w:rPr>
+    </w:lvl>
+    <w:lvl w:ilvl="7" w:tplc="04090003" w:tentative="1">
+      <w:start w:val="1"/>
+      <w:numFmt w:val="bullet"/>
+      <w:lvlText w:val="o"/>
+      <w:lvlJc w:val="left"/>
+      <w:pPr>
+        <w:ind w:left="5760" w:hanging="360"/>
+      </w:pPr>
+      <w:rPr>
+        <w:rFonts w:ascii="Courier New" w:hAnsi="Courier New" w:cs="Courier New" w:hint="default"/>
+      </w:rPr>
+    </w:lvl>
+    <w:lvl w:ilvl="8" w:tplc="04090005" w:tentative="1">
+      <w:start w:val="1"/>
+      <w:numFmt w:val="bullet"/>
+      <w:lvlText w:val=""/>
+      <w:lvlJc w:val="left"/>
+      <w:pPr>
+        <w:ind w:left="6480" w:hanging="360"/>
+      </w:pPr>
+      <w:rPr>
+        <w:rFonts w:ascii="Wingdings" w:hAnsi="Wingdings" w:hint="default"/>
+      </w:rPr>
+    </w:lvl>
+  </w:abstractNum>
   <w:num w:numId="1">
+    <w:abstractNumId w:val="1"/>
+  </w:num>
+  <w:num w:numId="2">
+    <w:abstractNumId w:val="2"/>
+  </w:num>
+  <w:num w:numId="3">
+    <w:abstractNumId w:val="5"/>
+  </w:num>
+  <w:num w:numId="4">
+    <w:abstractNumId w:val="4"/>
+  </w:num>
+  <w:num w:numId="5">
     <w:abstractNumId w:val="0"/>
   </w:num>
-  <w:num w:numId="2">
-    <w:abstractNumId w:val="1"/>
+  <w:num w:numId="6">
+    <w:abstractNumId w:val="3"/>
   </w:num>
 </w:numbering>
 </file>

</xml_diff>